<commit_message>
updating my assig file
</commit_message>
<xml_diff>
--- a/Hillar - Notes.docx
+++ b/Hillar - Notes.docx
@@ -20,8 +20,13 @@
         <w:spacing w:after="0" w:line="240" w:lineRule="auto"/>
       </w:pPr>
       <w:r>
-        <w:t>Find the source of the datasets</w:t>
-      </w:r>
+        <w:t xml:space="preserve">Find the source of the </w:t>
+      </w:r>
+      <w:proofErr w:type="gramStart"/>
+      <w:r>
+        <w:t>datasets</w:t>
+      </w:r>
+      <w:proofErr w:type="gramEnd"/>
     </w:p>
     <w:p>
       <w:pPr>
@@ -160,9 +165,11 @@
       <w:pPr>
         <w:pStyle w:val="Heading1"/>
       </w:pPr>
+      <w:proofErr w:type="spellStart"/>
       <w:r>
         <w:t>Price_and_demand</w:t>
       </w:r>
+      <w:proofErr w:type="spellEnd"/>
     </w:p>
     <w:p>
       <w:pPr>
@@ -332,8 +339,22 @@
           <w:lang w:eastAsia="en-AU"/>
           <w14:ligatures w14:val="none"/>
         </w:rPr>
-        <w:t xml:space="preserve"> / dates</w:t>
-      </w:r>
+        <w:t xml:space="preserve"> / </w:t>
+      </w:r>
+      <w:proofErr w:type="gramStart"/>
+      <w:r>
+        <w:rPr>
+          <w:rFonts w:ascii="Calibri" w:eastAsia="Times New Roman" w:hAnsi="Calibri" w:cs="Calibri"/>
+          <w:color w:val="000000"/>
+          <w:kern w:val="0"/>
+          <w:sz w:val="24"/>
+          <w:szCs w:val="24"/>
+          <w:lang w:eastAsia="en-AU"/>
+          <w14:ligatures w14:val="none"/>
+        </w:rPr>
+        <w:t>dates</w:t>
+      </w:r>
+      <w:proofErr w:type="gramEnd"/>
     </w:p>
     <w:p>
       <w:pPr>
@@ -817,13 +838,10 @@
           <w:lang w:eastAsia="en-AU"/>
           <w14:ligatures w14:val="none"/>
         </w:rPr>
-        <w:t>Refers to price per MWh (mega watt hour) – called them up</w:t>
-      </w:r>
-    </w:p>
-    <w:p>
-      <w:pPr>
-        <w:spacing w:after="0" w:line="240" w:lineRule="auto"/>
-        <w:textAlignment w:val="baseline"/>
+        <w:t>Refers to price per MWh (</w:t>
+      </w:r>
+      <w:proofErr w:type="spellStart"/>
+      <w:r>
         <w:rPr>
           <w:rFonts w:ascii="Calibri" w:eastAsia="Times New Roman" w:hAnsi="Calibri" w:cs="Calibri"/>
           <w:color w:val="000000"/>
@@ -833,12 +851,10 @@
           <w:lang w:eastAsia="en-AU"/>
           <w14:ligatures w14:val="none"/>
         </w:rPr>
-      </w:pPr>
-    </w:p>
-    <w:p>
-      <w:pPr>
-        <w:spacing w:after="0" w:line="240" w:lineRule="auto"/>
-        <w:textAlignment w:val="baseline"/>
+        <w:t>mega watt</w:t>
+      </w:r>
+      <w:proofErr w:type="spellEnd"/>
+      <w:r>
         <w:rPr>
           <w:rFonts w:ascii="Calibri" w:eastAsia="Times New Roman" w:hAnsi="Calibri" w:cs="Calibri"/>
           <w:color w:val="000000"/>
@@ -848,7 +864,9 @@
           <w:lang w:eastAsia="en-AU"/>
           <w14:ligatures w14:val="none"/>
         </w:rPr>
-      </w:pPr>
+        <w:t xml:space="preserve"> hour) – called them </w:t>
+      </w:r>
+      <w:proofErr w:type="gramStart"/>
       <w:r>
         <w:rPr>
           <w:rFonts w:ascii="Calibri" w:eastAsia="Times New Roman" w:hAnsi="Calibri" w:cs="Calibri"/>
@@ -859,8 +877,9 @@
           <w:lang w:eastAsia="en-AU"/>
           <w14:ligatures w14:val="none"/>
         </w:rPr>
-        <w:t>TOTALDEMAND is in MW</w:t>
-      </w:r>
+        <w:t>up</w:t>
+      </w:r>
+      <w:proofErr w:type="gramEnd"/>
     </w:p>
     <w:p>
       <w:pPr>
@@ -876,7 +895,11 @@
           <w14:ligatures w14:val="none"/>
         </w:rPr>
       </w:pPr>
-      <w:r>
+    </w:p>
+    <w:p>
+      <w:pPr>
+        <w:spacing w:after="0" w:line="240" w:lineRule="auto"/>
+        <w:textAlignment w:val="baseline"/>
         <w:rPr>
           <w:rFonts w:ascii="Calibri" w:eastAsia="Times New Roman" w:hAnsi="Calibri" w:cs="Calibri"/>
           <w:color w:val="000000"/>
@@ -886,14 +909,8 @@
           <w:lang w:eastAsia="en-AU"/>
           <w14:ligatures w14:val="none"/>
         </w:rPr>
-        <w:br/>
-        <w:t>The original data is for every 5 mins, whereas Geela has cleaned it up so we only see every 30 mins in the data file she provided us.</w:t>
-      </w:r>
-    </w:p>
-    <w:p>
-      <w:pPr>
-        <w:spacing w:after="0" w:line="240" w:lineRule="auto"/>
-        <w:textAlignment w:val="baseline"/>
+      </w:pPr>
+      <w:r>
         <w:rPr>
           <w:rFonts w:ascii="Calibri" w:eastAsia="Times New Roman" w:hAnsi="Calibri" w:cs="Calibri"/>
           <w:color w:val="000000"/>
@@ -903,6 +920,76 @@
           <w:lang w:eastAsia="en-AU"/>
           <w14:ligatures w14:val="none"/>
         </w:rPr>
+        <w:t>TOTALDEMAND is in MW</w:t>
+      </w:r>
+    </w:p>
+    <w:p>
+      <w:pPr>
+        <w:spacing w:after="0" w:line="240" w:lineRule="auto"/>
+        <w:textAlignment w:val="baseline"/>
+        <w:rPr>
+          <w:rFonts w:ascii="Calibri" w:eastAsia="Times New Roman" w:hAnsi="Calibri" w:cs="Calibri"/>
+          <w:color w:val="000000"/>
+          <w:kern w:val="0"/>
+          <w:sz w:val="24"/>
+          <w:szCs w:val="24"/>
+          <w:lang w:eastAsia="en-AU"/>
+          <w14:ligatures w14:val="none"/>
+        </w:rPr>
+      </w:pPr>
+      <w:r>
+        <w:rPr>
+          <w:rFonts w:ascii="Calibri" w:eastAsia="Times New Roman" w:hAnsi="Calibri" w:cs="Calibri"/>
+          <w:color w:val="000000"/>
+          <w:kern w:val="0"/>
+          <w:sz w:val="24"/>
+          <w:szCs w:val="24"/>
+          <w:lang w:eastAsia="en-AU"/>
+          <w14:ligatures w14:val="none"/>
+        </w:rPr>
+        <w:br/>
+        <w:t xml:space="preserve">The original data is for every 5 mins, whereas Geela has cleaned it </w:t>
+      </w:r>
+      <w:proofErr w:type="gramStart"/>
+      <w:r>
+        <w:rPr>
+          <w:rFonts w:ascii="Calibri" w:eastAsia="Times New Roman" w:hAnsi="Calibri" w:cs="Calibri"/>
+          <w:color w:val="000000"/>
+          <w:kern w:val="0"/>
+          <w:sz w:val="24"/>
+          <w:szCs w:val="24"/>
+          <w:lang w:eastAsia="en-AU"/>
+          <w14:ligatures w14:val="none"/>
+        </w:rPr>
+        <w:t>up</w:t>
+      </w:r>
+      <w:proofErr w:type="gramEnd"/>
+      <w:r>
+        <w:rPr>
+          <w:rFonts w:ascii="Calibri" w:eastAsia="Times New Roman" w:hAnsi="Calibri" w:cs="Calibri"/>
+          <w:color w:val="000000"/>
+          <w:kern w:val="0"/>
+          <w:sz w:val="24"/>
+          <w:szCs w:val="24"/>
+          <w:lang w:eastAsia="en-AU"/>
+          <w14:ligatures w14:val="none"/>
+        </w:rPr>
+        <w:t xml:space="preserve"> so we only see every 30 mins in the data file she provided us.</w:t>
+      </w:r>
+    </w:p>
+    <w:p>
+      <w:pPr>
+        <w:spacing w:after="0" w:line="240" w:lineRule="auto"/>
+        <w:textAlignment w:val="baseline"/>
+        <w:rPr>
+          <w:rFonts w:ascii="Calibri" w:eastAsia="Times New Roman" w:hAnsi="Calibri" w:cs="Calibri"/>
+          <w:color w:val="000000"/>
+          <w:kern w:val="0"/>
+          <w:sz w:val="24"/>
+          <w:szCs w:val="24"/>
+          <w:lang w:eastAsia="en-AU"/>
+          <w14:ligatures w14:val="none"/>
+        </w:rPr>
       </w:pPr>
     </w:p>
     <w:p>
@@ -919,6 +1006,8 @@
           <w14:ligatures w14:val="none"/>
         </w:rPr>
       </w:pPr>
+      <w:proofErr w:type="spellStart"/>
+      <w:proofErr w:type="gramStart"/>
       <w:r>
         <w:rPr>
           <w:rFonts w:ascii="Calibri" w:eastAsia="Times New Roman" w:hAnsi="Calibri" w:cs="Calibri"/>
@@ -929,8 +1018,9 @@
           <w:lang w:eastAsia="en-AU"/>
           <w14:ligatures w14:val="none"/>
         </w:rPr>
-        <w:t>So.. might be important for our report.. </w:t>
-      </w:r>
+        <w:t>So.</w:t>
+      </w:r>
+      <w:proofErr w:type="spellEnd"/>
       <w:r>
         <w:rPr>
           <w:rFonts w:ascii="Calibri" w:eastAsia="Times New Roman" w:hAnsi="Calibri" w:cs="Calibri"/>
@@ -941,8 +1031,85 @@
           <w:lang w:eastAsia="en-AU"/>
           <w14:ligatures w14:val="none"/>
         </w:rPr>
+        <w:t>.</w:t>
+      </w:r>
+      <w:proofErr w:type="gramEnd"/>
+      <w:r>
+        <w:rPr>
+          <w:rFonts w:ascii="Calibri" w:eastAsia="Times New Roman" w:hAnsi="Calibri" w:cs="Calibri"/>
+          <w:color w:val="000000"/>
+          <w:kern w:val="0"/>
+          <w:sz w:val="24"/>
+          <w:szCs w:val="24"/>
+          <w:lang w:eastAsia="en-AU"/>
+          <w14:ligatures w14:val="none"/>
+        </w:rPr>
+        <w:t xml:space="preserve"> might be important for our </w:t>
+      </w:r>
+      <w:proofErr w:type="gramStart"/>
+      <w:r>
+        <w:rPr>
+          <w:rFonts w:ascii="Calibri" w:eastAsia="Times New Roman" w:hAnsi="Calibri" w:cs="Calibri"/>
+          <w:color w:val="000000"/>
+          <w:kern w:val="0"/>
+          <w:sz w:val="24"/>
+          <w:szCs w:val="24"/>
+          <w:lang w:eastAsia="en-AU"/>
+          <w14:ligatures w14:val="none"/>
+        </w:rPr>
+        <w:t>report..</w:t>
+      </w:r>
+      <w:proofErr w:type="gramEnd"/>
+      <w:r>
+        <w:rPr>
+          <w:rFonts w:ascii="Calibri" w:eastAsia="Times New Roman" w:hAnsi="Calibri" w:cs="Calibri"/>
+          <w:color w:val="000000"/>
+          <w:kern w:val="0"/>
+          <w:sz w:val="24"/>
+          <w:szCs w:val="24"/>
+          <w:lang w:eastAsia="en-AU"/>
+          <w14:ligatures w14:val="none"/>
+        </w:rPr>
+        <w:t> </w:t>
+      </w:r>
+      <w:r>
+        <w:rPr>
+          <w:rFonts w:ascii="Calibri" w:eastAsia="Times New Roman" w:hAnsi="Calibri" w:cs="Calibri"/>
+          <w:color w:val="000000"/>
+          <w:kern w:val="0"/>
+          <w:sz w:val="24"/>
+          <w:szCs w:val="24"/>
+          <w:lang w:eastAsia="en-AU"/>
+          <w14:ligatures w14:val="none"/>
+        </w:rPr>
         <w:br/>
-        <w:t>Instead of doing an average of the 6 x 5min sets in each half hour, Geela has just put the data for each 30 min interval and ignored all the "in betweens" if that makes sense. </w:t>
+        <w:t xml:space="preserve">Instead of doing an average of the 6 x 5min sets in each half hour, Geela has just put the data for each 30 min interval and ignored all the "in </w:t>
+      </w:r>
+      <w:proofErr w:type="spellStart"/>
+      <w:r>
+        <w:rPr>
+          <w:rFonts w:ascii="Calibri" w:eastAsia="Times New Roman" w:hAnsi="Calibri" w:cs="Calibri"/>
+          <w:color w:val="000000"/>
+          <w:kern w:val="0"/>
+          <w:sz w:val="24"/>
+          <w:szCs w:val="24"/>
+          <w:lang w:eastAsia="en-AU"/>
+          <w14:ligatures w14:val="none"/>
+        </w:rPr>
+        <w:t>betweens</w:t>
+      </w:r>
+      <w:proofErr w:type="spellEnd"/>
+      <w:r>
+        <w:rPr>
+          <w:rFonts w:ascii="Calibri" w:eastAsia="Times New Roman" w:hAnsi="Calibri" w:cs="Calibri"/>
+          <w:color w:val="000000"/>
+          <w:kern w:val="0"/>
+          <w:sz w:val="24"/>
+          <w:szCs w:val="24"/>
+          <w:lang w:eastAsia="en-AU"/>
+          <w14:ligatures w14:val="none"/>
+        </w:rPr>
+        <w:t>" if that makes sense. </w:t>
       </w:r>
       <w:r>
         <w:rPr>
@@ -1121,8 +1288,16 @@
         <w:rPr>
           <w:u w:val="single"/>
         </w:rPr>
-        <w:t>Goal: Go from raw data to dataframe</w:t>
-      </w:r>
+        <w:t xml:space="preserve">Goal: Go from raw data to </w:t>
+      </w:r>
+      <w:proofErr w:type="spellStart"/>
+      <w:r>
+        <w:rPr>
+          <w:u w:val="single"/>
+        </w:rPr>
+        <w:t>dataframe</w:t>
+      </w:r>
+      <w:proofErr w:type="spellEnd"/>
     </w:p>
     <w:p>
       <w:pPr>
@@ -1140,8 +1315,13 @@
         <w:t>Step 1</w:t>
       </w:r>
       <w:r>
-        <w:t xml:space="preserve"> – determine how the data appears at a glance</w:t>
-      </w:r>
+        <w:t xml:space="preserve"> – determine how the data appears at a </w:t>
+      </w:r>
+      <w:proofErr w:type="gramStart"/>
+      <w:r>
+        <w:t>glance</w:t>
+      </w:r>
+      <w:proofErr w:type="gramEnd"/>
     </w:p>
     <w:p>
       <w:pPr>
@@ -1190,15 +1370,37 @@
           <w:szCs w:val="22"/>
         </w:rPr>
       </w:pPr>
-      <w:r>
-        <w:rPr>
-          <w:rFonts w:ascii="Arial" w:hAnsi="Arial" w:cs="Arial"/>
-          <w:color w:val="000000"/>
-          <w:sz w:val="22"/>
-          <w:szCs w:val="22"/>
-        </w:rPr>
-        <w:t>Price_and_demand appears to be accurate – can’t verify without expert opinion</w:t>
-      </w:r>
+      <w:proofErr w:type="spellStart"/>
+      <w:r>
+        <w:rPr>
+          <w:rFonts w:ascii="Arial" w:hAnsi="Arial" w:cs="Arial"/>
+          <w:color w:val="000000"/>
+          <w:sz w:val="22"/>
+          <w:szCs w:val="22"/>
+        </w:rPr>
+        <w:t>Price_and_demand</w:t>
+      </w:r>
+      <w:proofErr w:type="spellEnd"/>
+      <w:r>
+        <w:rPr>
+          <w:rFonts w:ascii="Arial" w:hAnsi="Arial" w:cs="Arial"/>
+          <w:color w:val="000000"/>
+          <w:sz w:val="22"/>
+          <w:szCs w:val="22"/>
+        </w:rPr>
+        <w:t xml:space="preserve"> appears to be accurate – can’t verify without expert </w:t>
+      </w:r>
+      <w:proofErr w:type="gramStart"/>
+      <w:r>
+        <w:rPr>
+          <w:rFonts w:ascii="Arial" w:hAnsi="Arial" w:cs="Arial"/>
+          <w:color w:val="000000"/>
+          <w:sz w:val="22"/>
+          <w:szCs w:val="22"/>
+        </w:rPr>
+        <w:t>opinion</w:t>
+      </w:r>
+      <w:proofErr w:type="gramEnd"/>
     </w:p>
     <w:p>
       <w:pPr>
@@ -1222,8 +1424,19 @@
           <w:sz w:val="22"/>
           <w:szCs w:val="22"/>
         </w:rPr>
-        <w:t>Weather appears to be accurate – can’t verify without expert opinion</w:t>
-      </w:r>
+        <w:t xml:space="preserve">Weather appears to be accurate – can’t verify without expert </w:t>
+      </w:r>
+      <w:proofErr w:type="gramStart"/>
+      <w:r>
+        <w:rPr>
+          <w:rFonts w:ascii="Arial" w:hAnsi="Arial" w:cs="Arial"/>
+          <w:color w:val="000000"/>
+          <w:sz w:val="22"/>
+          <w:szCs w:val="22"/>
+        </w:rPr>
+        <w:t>opinion</w:t>
+      </w:r>
+      <w:proofErr w:type="gramEnd"/>
     </w:p>
     <w:p>
       <w:pPr>
@@ -1281,14 +1494,45 @@
           <w:szCs w:val="22"/>
         </w:rPr>
       </w:pPr>
-      <w:r>
-        <w:rPr>
-          <w:rFonts w:ascii="Arial" w:hAnsi="Arial" w:cs="Arial"/>
-          <w:color w:val="000000"/>
-          <w:sz w:val="22"/>
-          <w:szCs w:val="22"/>
-        </w:rPr>
-        <w:t>Price_and_demand appears to be complete – there are a few 0 values but they might be genuine 0 values and not null</w:t>
+      <w:proofErr w:type="spellStart"/>
+      <w:r>
+        <w:rPr>
+          <w:rFonts w:ascii="Arial" w:hAnsi="Arial" w:cs="Arial"/>
+          <w:color w:val="000000"/>
+          <w:sz w:val="22"/>
+          <w:szCs w:val="22"/>
+        </w:rPr>
+        <w:t>Price_and_demand</w:t>
+      </w:r>
+      <w:proofErr w:type="spellEnd"/>
+      <w:r>
+        <w:rPr>
+          <w:rFonts w:ascii="Arial" w:hAnsi="Arial" w:cs="Arial"/>
+          <w:color w:val="000000"/>
+          <w:sz w:val="22"/>
+          <w:szCs w:val="22"/>
+        </w:rPr>
+        <w:t xml:space="preserve"> appears to be complete – there are a few 0 </w:t>
+      </w:r>
+      <w:proofErr w:type="gramStart"/>
+      <w:r>
+        <w:rPr>
+          <w:rFonts w:ascii="Arial" w:hAnsi="Arial" w:cs="Arial"/>
+          <w:color w:val="000000"/>
+          <w:sz w:val="22"/>
+          <w:szCs w:val="22"/>
+        </w:rPr>
+        <w:t>values</w:t>
+      </w:r>
+      <w:proofErr w:type="gramEnd"/>
+      <w:r>
+        <w:rPr>
+          <w:rFonts w:ascii="Arial" w:hAnsi="Arial" w:cs="Arial"/>
+          <w:color w:val="000000"/>
+          <w:sz w:val="22"/>
+          <w:szCs w:val="22"/>
+        </w:rPr>
+        <w:t xml:space="preserve"> but they might be genuine 0 values and not null</w:t>
       </w:r>
     </w:p>
     <w:p>
@@ -1322,8 +1566,19 @@
           <w:sz w:val="22"/>
           <w:szCs w:val="22"/>
         </w:rPr>
-        <w:t xml:space="preserve"> and has missing values</w:t>
-      </w:r>
+        <w:t xml:space="preserve"> and has missing </w:t>
+      </w:r>
+      <w:proofErr w:type="gramStart"/>
+      <w:r>
+        <w:rPr>
+          <w:rFonts w:ascii="Arial" w:hAnsi="Arial" w:cs="Arial"/>
+          <w:color w:val="000000"/>
+          <w:sz w:val="22"/>
+          <w:szCs w:val="22"/>
+        </w:rPr>
+        <w:t>values</w:t>
+      </w:r>
+      <w:proofErr w:type="gramEnd"/>
     </w:p>
     <w:p>
       <w:pPr>
@@ -1347,8 +1602,19 @@
           <w:sz w:val="22"/>
           <w:szCs w:val="22"/>
         </w:rPr>
-        <w:t>Some values missing from 9am wind direction and wind speed – specifically rows 91, 103, 104, 113, 115, 119, 132, 147, 149</w:t>
-      </w:r>
+        <w:t xml:space="preserve">Some values missing from 9am wind direction and wind speed – specifically rows 91, 103, 104, 113, 115, 119, 132, 147, </w:t>
+      </w:r>
+      <w:proofErr w:type="gramStart"/>
+      <w:r>
+        <w:rPr>
+          <w:rFonts w:ascii="Arial" w:hAnsi="Arial" w:cs="Arial"/>
+          <w:color w:val="000000"/>
+          <w:sz w:val="22"/>
+          <w:szCs w:val="22"/>
+        </w:rPr>
+        <w:t>149</w:t>
+      </w:r>
+      <w:proofErr w:type="gramEnd"/>
     </w:p>
     <w:p>
       <w:pPr>
@@ -1399,8 +1665,19 @@
           <w:sz w:val="22"/>
           <w:szCs w:val="22"/>
         </w:rPr>
-        <w:t xml:space="preserve"> be 0</w:t>
-      </w:r>
+        <w:t xml:space="preserve"> be </w:t>
+      </w:r>
+      <w:proofErr w:type="gramStart"/>
+      <w:r>
+        <w:rPr>
+          <w:rFonts w:ascii="Arial" w:hAnsi="Arial" w:cs="Arial"/>
+          <w:color w:val="000000"/>
+          <w:sz w:val="22"/>
+          <w:szCs w:val="22"/>
+        </w:rPr>
+        <w:t>0</w:t>
+      </w:r>
+      <w:proofErr w:type="gramEnd"/>
     </w:p>
     <w:p>
       <w:pPr>
@@ -1424,7 +1701,27 @@
           <w:sz w:val="22"/>
           <w:szCs w:val="22"/>
         </w:rPr>
-        <w:t xml:space="preserve">Given basic domain knowledge, the missing values for wind direction could be imputed </w:t>
+        <w:t xml:space="preserve">Given basic domain knowledge, the missing values for wind direction could be </w:t>
+      </w:r>
+      <w:proofErr w:type="gramStart"/>
+      <w:r>
+        <w:rPr>
+          <w:rFonts w:ascii="Arial" w:hAnsi="Arial" w:cs="Arial"/>
+          <w:color w:val="000000"/>
+          <w:sz w:val="22"/>
+          <w:szCs w:val="22"/>
+        </w:rPr>
+        <w:t>imputed</w:t>
+      </w:r>
+      <w:proofErr w:type="gramEnd"/>
+      <w:r>
+        <w:rPr>
+          <w:rFonts w:ascii="Arial" w:hAnsi="Arial" w:cs="Arial"/>
+          <w:color w:val="000000"/>
+          <w:sz w:val="22"/>
+          <w:szCs w:val="22"/>
+        </w:rPr>
+        <w:t xml:space="preserve"> </w:t>
       </w:r>
     </w:p>
     <w:p>
@@ -1449,8 +1746,19 @@
           <w:sz w:val="22"/>
           <w:szCs w:val="22"/>
         </w:rPr>
-        <w:t>Entire column contents are missing – suggest we remove</w:t>
-      </w:r>
+        <w:t xml:space="preserve">Entire column contents are missing – suggest we </w:t>
+      </w:r>
+      <w:proofErr w:type="gramStart"/>
+      <w:r>
+        <w:rPr>
+          <w:rFonts w:ascii="Arial" w:hAnsi="Arial" w:cs="Arial"/>
+          <w:color w:val="000000"/>
+          <w:sz w:val="22"/>
+          <w:szCs w:val="22"/>
+        </w:rPr>
+        <w:t>remove</w:t>
+      </w:r>
+      <w:proofErr w:type="gramEnd"/>
     </w:p>
     <w:p>
       <w:pPr>
@@ -1474,8 +1782,19 @@
           <w:sz w:val="22"/>
           <w:szCs w:val="22"/>
         </w:rPr>
-        <w:t>Wind direction at 9am seems to be leanings towards N directions</w:t>
-      </w:r>
+        <w:t xml:space="preserve">Wind direction at 9am seems to be leanings towards N </w:t>
+      </w:r>
+      <w:proofErr w:type="gramStart"/>
+      <w:r>
+        <w:rPr>
+          <w:rFonts w:ascii="Arial" w:hAnsi="Arial" w:cs="Arial"/>
+          <w:color w:val="000000"/>
+          <w:sz w:val="22"/>
+          <w:szCs w:val="22"/>
+        </w:rPr>
+        <w:t>directions</w:t>
+      </w:r>
+      <w:proofErr w:type="gramEnd"/>
     </w:p>
     <w:p>
       <w:pPr>
@@ -1499,8 +1818,19 @@
           <w:sz w:val="22"/>
           <w:szCs w:val="22"/>
         </w:rPr>
-        <w:t>Wind direction at 3pm seems to be leaning heavily towards S directions</w:t>
-      </w:r>
+        <w:t xml:space="preserve">Wind direction at 3pm seems to be leaning heavily towards S </w:t>
+      </w:r>
+      <w:proofErr w:type="gramStart"/>
+      <w:r>
+        <w:rPr>
+          <w:rFonts w:ascii="Arial" w:hAnsi="Arial" w:cs="Arial"/>
+          <w:color w:val="000000"/>
+          <w:sz w:val="22"/>
+          <w:szCs w:val="22"/>
+        </w:rPr>
+        <w:t>directions</w:t>
+      </w:r>
+      <w:proofErr w:type="gramEnd"/>
     </w:p>
     <w:p>
       <w:pPr>
@@ -1524,7 +1854,27 @@
           <w:sz w:val="22"/>
           <w:szCs w:val="22"/>
         </w:rPr>
-        <w:t xml:space="preserve">Numerous data points for Row 176 (the last row) is missing </w:t>
+        <w:t xml:space="preserve">Numerous data points for Row 176 (the last row) </w:t>
+      </w:r>
+      <w:proofErr w:type="gramStart"/>
+      <w:r>
+        <w:rPr>
+          <w:rFonts w:ascii="Arial" w:hAnsi="Arial" w:cs="Arial"/>
+          <w:color w:val="000000"/>
+          <w:sz w:val="22"/>
+          <w:szCs w:val="22"/>
+        </w:rPr>
+        <w:t>is</w:t>
+      </w:r>
+      <w:proofErr w:type="gramEnd"/>
+      <w:r>
+        <w:rPr>
+          <w:rFonts w:ascii="Arial" w:hAnsi="Arial" w:cs="Arial"/>
+          <w:color w:val="000000"/>
+          <w:sz w:val="22"/>
+          <w:szCs w:val="22"/>
+        </w:rPr>
+        <w:t xml:space="preserve"> missing </w:t>
       </w:r>
     </w:p>
     <w:p>
@@ -1549,8 +1899,19 @@
           <w:sz w:val="22"/>
           <w:szCs w:val="22"/>
         </w:rPr>
-        <w:t>Perhaps we could find the original data source to replace, or omit that row</w:t>
-      </w:r>
+        <w:t xml:space="preserve">Perhaps we could find the original data source to replace, or omit that </w:t>
+      </w:r>
+      <w:proofErr w:type="gramStart"/>
+      <w:r>
+        <w:rPr>
+          <w:rFonts w:ascii="Arial" w:hAnsi="Arial" w:cs="Arial"/>
+          <w:color w:val="000000"/>
+          <w:sz w:val="22"/>
+          <w:szCs w:val="22"/>
+        </w:rPr>
+        <w:t>row</w:t>
+      </w:r>
+      <w:proofErr w:type="gramEnd"/>
     </w:p>
     <w:p>
       <w:pPr>
@@ -1641,15 +2002,37 @@
           <w:szCs w:val="22"/>
         </w:rPr>
       </w:pPr>
-      <w:r>
-        <w:rPr>
-          <w:rFonts w:ascii="Arial" w:hAnsi="Arial" w:cs="Arial"/>
-          <w:color w:val="000000"/>
-          <w:sz w:val="22"/>
-          <w:szCs w:val="22"/>
-        </w:rPr>
-        <w:t>Price_and_demand appears to be consistent</w:t>
-      </w:r>
+      <w:proofErr w:type="spellStart"/>
+      <w:r>
+        <w:rPr>
+          <w:rFonts w:ascii="Arial" w:hAnsi="Arial" w:cs="Arial"/>
+          <w:color w:val="000000"/>
+          <w:sz w:val="22"/>
+          <w:szCs w:val="22"/>
+        </w:rPr>
+        <w:t>Price_and_demand</w:t>
+      </w:r>
+      <w:proofErr w:type="spellEnd"/>
+      <w:r>
+        <w:rPr>
+          <w:rFonts w:ascii="Arial" w:hAnsi="Arial" w:cs="Arial"/>
+          <w:color w:val="000000"/>
+          <w:sz w:val="22"/>
+          <w:szCs w:val="22"/>
+        </w:rPr>
+        <w:t xml:space="preserve"> appears to be </w:t>
+      </w:r>
+      <w:proofErr w:type="gramStart"/>
+      <w:r>
+        <w:rPr>
+          <w:rFonts w:ascii="Arial" w:hAnsi="Arial" w:cs="Arial"/>
+          <w:color w:val="000000"/>
+          <w:sz w:val="22"/>
+          <w:szCs w:val="22"/>
+        </w:rPr>
+        <w:t>consistent</w:t>
+      </w:r>
+      <w:proofErr w:type="gramEnd"/>
     </w:p>
     <w:p>
       <w:pPr>
@@ -1673,8 +2056,19 @@
           <w:sz w:val="22"/>
           <w:szCs w:val="22"/>
         </w:rPr>
-        <w:t>Weather is not consistent</w:t>
-      </w:r>
+        <w:t xml:space="preserve">Weather is not </w:t>
+      </w:r>
+      <w:proofErr w:type="gramStart"/>
+      <w:r>
+        <w:rPr>
+          <w:rFonts w:ascii="Arial" w:hAnsi="Arial" w:cs="Arial"/>
+          <w:color w:val="000000"/>
+          <w:sz w:val="22"/>
+          <w:szCs w:val="22"/>
+        </w:rPr>
+        <w:t>consistent</w:t>
+      </w:r>
+      <w:proofErr w:type="gramEnd"/>
     </w:p>
     <w:p>
       <w:pPr>
@@ -1723,8 +2117,19 @@
           <w:sz w:val="22"/>
           <w:szCs w:val="22"/>
         </w:rPr>
-        <w:t>Can possibly replace with 0’s</w:t>
-      </w:r>
+        <w:t>Can possibly replace with 0’</w:t>
+      </w:r>
+      <w:proofErr w:type="gramStart"/>
+      <w:r>
+        <w:rPr>
+          <w:rFonts w:ascii="Arial" w:hAnsi="Arial" w:cs="Arial"/>
+          <w:color w:val="000000"/>
+          <w:sz w:val="22"/>
+          <w:szCs w:val="22"/>
+        </w:rPr>
+        <w:t>s</w:t>
+      </w:r>
+      <w:proofErr w:type="gramEnd"/>
     </w:p>
     <w:p>
       <w:pPr>
@@ -1802,14 +2207,25 @@
           <w:szCs w:val="22"/>
         </w:rPr>
       </w:pPr>
-      <w:r>
-        <w:rPr>
-          <w:rFonts w:ascii="Arial" w:hAnsi="Arial" w:cs="Arial"/>
-          <w:color w:val="000000"/>
-          <w:sz w:val="22"/>
-          <w:szCs w:val="22"/>
-        </w:rPr>
-        <w:t>Price_and_demand appears to be updated within 24 hours of release if there are any changes (need source – AEMO)</w:t>
+      <w:proofErr w:type="spellStart"/>
+      <w:r>
+        <w:rPr>
+          <w:rFonts w:ascii="Arial" w:hAnsi="Arial" w:cs="Arial"/>
+          <w:color w:val="000000"/>
+          <w:sz w:val="22"/>
+          <w:szCs w:val="22"/>
+        </w:rPr>
+        <w:t>Price_and_demand</w:t>
+      </w:r>
+      <w:proofErr w:type="spellEnd"/>
+      <w:r>
+        <w:rPr>
+          <w:rFonts w:ascii="Arial" w:hAnsi="Arial" w:cs="Arial"/>
+          <w:color w:val="000000"/>
+          <w:sz w:val="22"/>
+          <w:szCs w:val="22"/>
+        </w:rPr>
+        <w:t xml:space="preserve"> appears to be updated within 24 hours of release if there are any changes (need source – AEMO)</w:t>
       </w:r>
     </w:p>
     <w:p>
@@ -1834,8 +2250,19 @@
           <w:sz w:val="22"/>
           <w:szCs w:val="22"/>
         </w:rPr>
-        <w:t>Weather – unsure if this has been updated</w:t>
-      </w:r>
+        <w:t xml:space="preserve">Weather – unsure if this has been </w:t>
+      </w:r>
+      <w:proofErr w:type="gramStart"/>
+      <w:r>
+        <w:rPr>
+          <w:rFonts w:ascii="Arial" w:hAnsi="Arial" w:cs="Arial"/>
+          <w:color w:val="000000"/>
+          <w:sz w:val="22"/>
+          <w:szCs w:val="22"/>
+        </w:rPr>
+        <w:t>updated</w:t>
+      </w:r>
+      <w:proofErr w:type="gramEnd"/>
     </w:p>
     <w:p>
       <w:pPr>
@@ -1905,15 +2332,37 @@
           <w:szCs w:val="22"/>
         </w:rPr>
       </w:pPr>
-      <w:r>
-        <w:rPr>
-          <w:rFonts w:ascii="Arial" w:hAnsi="Arial" w:cs="Arial"/>
-          <w:color w:val="000000"/>
-          <w:sz w:val="22"/>
-          <w:szCs w:val="22"/>
-        </w:rPr>
-        <w:t>Price_and_demand appears to be realistic, although expert knowledge is needed to verify</w:t>
-      </w:r>
+      <w:proofErr w:type="spellStart"/>
+      <w:r>
+        <w:rPr>
+          <w:rFonts w:ascii="Arial" w:hAnsi="Arial" w:cs="Arial"/>
+          <w:color w:val="000000"/>
+          <w:sz w:val="22"/>
+          <w:szCs w:val="22"/>
+        </w:rPr>
+        <w:t>Price_and_demand</w:t>
+      </w:r>
+      <w:proofErr w:type="spellEnd"/>
+      <w:r>
+        <w:rPr>
+          <w:rFonts w:ascii="Arial" w:hAnsi="Arial" w:cs="Arial"/>
+          <w:color w:val="000000"/>
+          <w:sz w:val="22"/>
+          <w:szCs w:val="22"/>
+        </w:rPr>
+        <w:t xml:space="preserve"> appears to be realistic, although expert knowledge is needed to </w:t>
+      </w:r>
+      <w:proofErr w:type="gramStart"/>
+      <w:r>
+        <w:rPr>
+          <w:rFonts w:ascii="Arial" w:hAnsi="Arial" w:cs="Arial"/>
+          <w:color w:val="000000"/>
+          <w:sz w:val="22"/>
+          <w:szCs w:val="22"/>
+        </w:rPr>
+        <w:t>verify</w:t>
+      </w:r>
+      <w:proofErr w:type="gramEnd"/>
     </w:p>
     <w:p>
       <w:pPr>
@@ -1937,7 +2386,27 @@
           <w:sz w:val="22"/>
           <w:szCs w:val="22"/>
         </w:rPr>
-        <w:t>Weather appears to be realistic, although expert knowledge is needed to verify (relating to air pressure .etc)</w:t>
+        <w:t xml:space="preserve">Weather appears to be realistic, although expert knowledge is needed to verify (relating to air </w:t>
+      </w:r>
+      <w:proofErr w:type="gramStart"/>
+      <w:r>
+        <w:rPr>
+          <w:rFonts w:ascii="Arial" w:hAnsi="Arial" w:cs="Arial"/>
+          <w:color w:val="000000"/>
+          <w:sz w:val="22"/>
+          <w:szCs w:val="22"/>
+        </w:rPr>
+        <w:t>pressure .etc</w:t>
+      </w:r>
+      <w:proofErr w:type="gramEnd"/>
+      <w:r>
+        <w:rPr>
+          <w:rFonts w:ascii="Arial" w:hAnsi="Arial" w:cs="Arial"/>
+          <w:color w:val="000000"/>
+          <w:sz w:val="22"/>
+          <w:szCs w:val="22"/>
+        </w:rPr>
+        <w:t>)</w:t>
       </w:r>
     </w:p>
     <w:p>
@@ -1990,9 +2459,19 @@
         </w:numPr>
         <w:spacing w:before="0" w:beforeAutospacing="0" w:after="0" w:afterAutospacing="0"/>
       </w:pPr>
-      <w:r>
-        <w:t>Price_and_demand seems easy to understand when you find the missing headers</w:t>
-      </w:r>
+      <w:proofErr w:type="spellStart"/>
+      <w:r>
+        <w:t>Price_and_demand</w:t>
+      </w:r>
+      <w:proofErr w:type="spellEnd"/>
+      <w:r>
+        <w:t xml:space="preserve"> seems easy to understand when you find the missing </w:t>
+      </w:r>
+      <w:proofErr w:type="gramStart"/>
+      <w:r>
+        <w:t>headers</w:t>
+      </w:r>
+      <w:proofErr w:type="gramEnd"/>
     </w:p>
     <w:p>
       <w:pPr>
@@ -2004,8 +2483,13 @@
         <w:spacing w:before="0" w:beforeAutospacing="0" w:after="0" w:afterAutospacing="0"/>
       </w:pPr>
       <w:r>
-        <w:t>Weather appears easy to understand</w:t>
-      </w:r>
+        <w:t xml:space="preserve">Weather appears easy to </w:t>
+      </w:r>
+      <w:proofErr w:type="gramStart"/>
+      <w:r>
+        <w:t>understand</w:t>
+      </w:r>
+      <w:proofErr w:type="gramEnd"/>
     </w:p>
     <w:p>
       <w:pPr>
@@ -2075,7 +2559,27 @@
           <w:sz w:val="22"/>
           <w:szCs w:val="22"/>
         </w:rPr>
-        <w:t xml:space="preserve"> - likely missing relating to other variables i.e. a lot of males have missing </w:t>
+        <w:t xml:space="preserve"> - likely missing relating to other variables </w:t>
+      </w:r>
+      <w:proofErr w:type="gramStart"/>
+      <w:r>
+        <w:rPr>
+          <w:rFonts w:ascii="Arial" w:hAnsi="Arial" w:cs="Arial"/>
+          <w:color w:val="000000"/>
+          <w:sz w:val="22"/>
+          <w:szCs w:val="22"/>
+        </w:rPr>
+        <w:t>i.e.</w:t>
+      </w:r>
+      <w:proofErr w:type="gramEnd"/>
+      <w:r>
+        <w:rPr>
+          <w:rFonts w:ascii="Arial" w:hAnsi="Arial" w:cs="Arial"/>
+          <w:color w:val="000000"/>
+          <w:sz w:val="22"/>
+          <w:szCs w:val="22"/>
+        </w:rPr>
+        <w:t xml:space="preserve"> a lot of males have missing </w:t>
       </w:r>
     </w:p>
     <w:p>
@@ -2091,8 +2595,19 @@
           <w:sz w:val="22"/>
           <w:szCs w:val="22"/>
         </w:rPr>
-        <w:t>weight data, but most females have weight data</w:t>
-      </w:r>
+        <w:t xml:space="preserve">weight data, but most females have weight </w:t>
+      </w:r>
+      <w:proofErr w:type="gramStart"/>
+      <w:r>
+        <w:rPr>
+          <w:rFonts w:ascii="Arial" w:hAnsi="Arial" w:cs="Arial"/>
+          <w:color w:val="000000"/>
+          <w:sz w:val="22"/>
+          <w:szCs w:val="22"/>
+        </w:rPr>
+        <w:t>data</w:t>
+      </w:r>
+      <w:proofErr w:type="gramEnd"/>
     </w:p>
     <w:p>
       <w:pPr>
@@ -2117,8 +2632,19 @@
           <w:sz w:val="22"/>
           <w:szCs w:val="22"/>
         </w:rPr>
-        <w:t xml:space="preserve"> - i.e. as soon as the data goes into triple digits, there is no data .etc</w:t>
-      </w:r>
+        <w:t xml:space="preserve"> - i.e. as soon as the data goes into triple digits, there is no </w:t>
+      </w:r>
+      <w:proofErr w:type="gramStart"/>
+      <w:r>
+        <w:rPr>
+          <w:rFonts w:ascii="Arial" w:hAnsi="Arial" w:cs="Arial"/>
+          <w:color w:val="000000"/>
+          <w:sz w:val="22"/>
+          <w:szCs w:val="22"/>
+        </w:rPr>
+        <w:t>data .etc</w:t>
+      </w:r>
+      <w:proofErr w:type="gramEnd"/>
     </w:p>
     <w:p>
       <w:pPr>
@@ -2198,7 +2724,27 @@
           <w:sz w:val="22"/>
           <w:szCs w:val="22"/>
         </w:rPr>
-        <w:t>-The “9am wind direction” values appear to be missing directly relating to the column “9am wind speed” – when the wind speed is “calm”, there is no value for wind direction. It’s unclear which value is collected first and therefore which influences the other</w:t>
+        <w:t xml:space="preserve">-The “9am wind direction” values appear to be missing directly relating to the column “9am wind speed” – when the wind speed is “calm”, there is no value for wind direction. </w:t>
+      </w:r>
+      <w:proofErr w:type="gramStart"/>
+      <w:r>
+        <w:rPr>
+          <w:rFonts w:ascii="Arial" w:hAnsi="Arial" w:cs="Arial"/>
+          <w:color w:val="000000"/>
+          <w:sz w:val="22"/>
+          <w:szCs w:val="22"/>
+        </w:rPr>
+        <w:t>It’s</w:t>
+      </w:r>
+      <w:proofErr w:type="gramEnd"/>
+      <w:r>
+        <w:rPr>
+          <w:rFonts w:ascii="Arial" w:hAnsi="Arial" w:cs="Arial"/>
+          <w:color w:val="000000"/>
+          <w:sz w:val="22"/>
+          <w:szCs w:val="22"/>
+        </w:rPr>
+        <w:t xml:space="preserve"> unclear which value is collected first and therefore which influences the other</w:t>
       </w:r>
     </w:p>
     <w:p>
@@ -2338,72 +2884,247 @@
           <w:lang w:eastAsia="en-AU"/>
           <w14:ligatures w14:val="none"/>
         </w:rPr>
-        <w:t>3pm MSL pressure (hPa)</w:t>
-      </w:r>
-    </w:p>
-    <w:p>
-      <w:pPr>
-        <w:spacing w:after="0" w:line="240" w:lineRule="auto"/>
-      </w:pPr>
-      <w:r>
-        <w:t xml:space="preserve">Given the non-randomness of the missing data, it seems that the maximum values for the day have not been collected, suggesting that this was very recent data at the time of collection, perhaps the same day </w:t>
-      </w:r>
-    </w:p>
-    <w:p>
-      <w:pPr>
-        <w:spacing w:after="0" w:line="240" w:lineRule="auto"/>
-      </w:pPr>
-      <w:r>
-        <w:t>Also given the lack of data from 3pm, this suggests that measurements had not been collected / published for the afternoon, which lends credibility to this presumption</w:t>
-      </w:r>
-    </w:p>
-    <w:p>
-      <w:pPr>
-        <w:spacing w:after="0" w:line="240" w:lineRule="auto"/>
-      </w:pPr>
-      <w:r>
-        <w:t>The question is then whether or not to impute the data or to choose not to work with that particular column</w:t>
-      </w:r>
-    </w:p>
-    <w:p>
-      <w:pPr>
-        <w:spacing w:after="0" w:line="240" w:lineRule="auto"/>
-      </w:pPr>
-    </w:p>
-    <w:p>
-      <w:pPr>
-        <w:spacing w:after="0" w:line="240" w:lineRule="auto"/>
-      </w:pPr>
-    </w:p>
-    <w:p>
-      <w:pPr>
-        <w:spacing w:after="0" w:line="240" w:lineRule="auto"/>
-      </w:pPr>
-    </w:p>
-    <w:p>
-      <w:pPr>
-        <w:spacing w:after="0" w:line="240" w:lineRule="auto"/>
-      </w:pPr>
-    </w:p>
-    <w:p>
-      <w:pPr>
-        <w:spacing w:after="0" w:line="240" w:lineRule="auto"/>
-      </w:pPr>
-    </w:p>
-    <w:p>
-      <w:pPr>
-        <w:spacing w:after="0" w:line="240" w:lineRule="auto"/>
-      </w:pPr>
-    </w:p>
-    <w:p>
-      <w:pPr>
-        <w:spacing w:after="0" w:line="240" w:lineRule="auto"/>
-      </w:pPr>
-    </w:p>
-    <w:p>
-      <w:pPr>
-        <w:spacing w:after="0" w:line="240" w:lineRule="auto"/>
-      </w:pPr>
+        <w:t>3pm MSL pressure (</w:t>
+      </w:r>
+      <w:proofErr w:type="spellStart"/>
+      <w:r>
+        <w:rPr>
+          <w:rFonts w:ascii="Calibri" w:eastAsia="Times New Roman" w:hAnsi="Calibri" w:cs="Calibri"/>
+          <w:color w:val="000000"/>
+          <w:kern w:val="0"/>
+          <w:lang w:eastAsia="en-AU"/>
+          <w14:ligatures w14:val="none"/>
+        </w:rPr>
+        <w:t>hPa</w:t>
+      </w:r>
+      <w:proofErr w:type="spellEnd"/>
+      <w:r>
+        <w:rPr>
+          <w:rFonts w:ascii="Calibri" w:eastAsia="Times New Roman" w:hAnsi="Calibri" w:cs="Calibri"/>
+          <w:color w:val="000000"/>
+          <w:kern w:val="0"/>
+          <w:lang w:eastAsia="en-AU"/>
+          <w14:ligatures w14:val="none"/>
+        </w:rPr>
+        <w:t>)</w:t>
+      </w:r>
+    </w:p>
+    <w:p>
+      <w:pPr>
+        <w:spacing w:after="0" w:line="240" w:lineRule="auto"/>
+      </w:pPr>
+      <w:r>
+        <w:t xml:space="preserve">Given the non-randomness of the missing data, it seems that the maximum values for the day have not been collected, suggesting that this was very recent data at the time of collection, perhaps the same </w:t>
+      </w:r>
+      <w:proofErr w:type="gramStart"/>
+      <w:r>
+        <w:t>day</w:t>
+      </w:r>
+      <w:proofErr w:type="gramEnd"/>
+      <w:r>
+        <w:t xml:space="preserve"> </w:t>
+      </w:r>
+    </w:p>
+    <w:p>
+      <w:pPr>
+        <w:spacing w:after="0" w:line="240" w:lineRule="auto"/>
+      </w:pPr>
+      <w:r>
+        <w:t xml:space="preserve">Also given the lack of data from 3pm, this suggests that measurements had not been collected / published for the afternoon, which lends credibility to this </w:t>
+      </w:r>
+      <w:proofErr w:type="gramStart"/>
+      <w:r>
+        <w:t>presumption</w:t>
+      </w:r>
+      <w:proofErr w:type="gramEnd"/>
+    </w:p>
+    <w:p>
+      <w:pPr>
+        <w:spacing w:after="0" w:line="240" w:lineRule="auto"/>
+      </w:pPr>
+      <w:r>
+        <w:t xml:space="preserve">The question is then whether or not to impute the data or to choose not to work with that particular </w:t>
+      </w:r>
+      <w:proofErr w:type="gramStart"/>
+      <w:r>
+        <w:t>column</w:t>
+      </w:r>
+      <w:proofErr w:type="gramEnd"/>
+    </w:p>
+    <w:p>
+      <w:pPr>
+        <w:spacing w:after="0" w:line="240" w:lineRule="auto"/>
+      </w:pPr>
+    </w:p>
+    <w:p>
+      <w:pPr>
+        <w:spacing w:after="0" w:line="240" w:lineRule="auto"/>
+      </w:pPr>
+    </w:p>
+    <w:p>
+      <w:pPr>
+        <w:spacing w:after="0" w:line="240" w:lineRule="auto"/>
+      </w:pPr>
+    </w:p>
+    <w:p>
+      <w:pPr>
+        <w:spacing w:after="0" w:line="240" w:lineRule="auto"/>
+      </w:pPr>
+    </w:p>
+    <w:p>
+      <w:pPr>
+        <w:spacing w:after="0" w:line="240" w:lineRule="auto"/>
+      </w:pPr>
+    </w:p>
+    <w:p>
+      <w:pPr>
+        <w:spacing w:after="0" w:line="240" w:lineRule="auto"/>
+      </w:pPr>
+    </w:p>
+    <w:p>
+      <w:pPr>
+        <w:spacing w:after="0" w:line="240" w:lineRule="auto"/>
+      </w:pPr>
+    </w:p>
+    <w:p>
+      <w:pPr>
+        <w:spacing w:after="0" w:line="240" w:lineRule="auto"/>
+      </w:pPr>
+    </w:p>
+    <w:p>
+      <w:pPr>
+        <w:spacing w:after="0" w:line="240" w:lineRule="auto"/>
+      </w:pPr>
+    </w:p>
+    <w:p>
+      <w:pPr>
+        <w:spacing w:after="0" w:line="240" w:lineRule="auto"/>
+      </w:pPr>
+    </w:p>
+    <w:p>
+      <w:pPr>
+        <w:spacing w:after="0" w:line="240" w:lineRule="auto"/>
+      </w:pPr>
+    </w:p>
+    <w:p>
+      <w:pPr>
+        <w:spacing w:after="0" w:line="240" w:lineRule="auto"/>
+      </w:pPr>
+    </w:p>
+    <w:p>
+      <w:pPr>
+        <w:spacing w:after="0" w:line="240" w:lineRule="auto"/>
+      </w:pPr>
+    </w:p>
+    <w:p>
+      <w:pPr>
+        <w:spacing w:after="0" w:line="240" w:lineRule="auto"/>
+      </w:pPr>
+    </w:p>
+    <w:p>
+      <w:pPr>
+        <w:spacing w:after="0" w:line="240" w:lineRule="auto"/>
+      </w:pPr>
+    </w:p>
+    <w:p>
+      <w:pPr>
+        <w:spacing w:after="0" w:line="240" w:lineRule="auto"/>
+      </w:pPr>
+    </w:p>
+    <w:p>
+      <w:pPr>
+        <w:spacing w:after="0" w:line="240" w:lineRule="auto"/>
+      </w:pPr>
+    </w:p>
+    <w:p>
+      <w:pPr>
+        <w:spacing w:after="0" w:line="240" w:lineRule="auto"/>
+      </w:pPr>
+    </w:p>
+    <w:p>
+      <w:pPr>
+        <w:spacing w:after="0" w:line="240" w:lineRule="auto"/>
+      </w:pPr>
+      <w:r>
+        <w:lastRenderedPageBreak/>
+        <w:t>PRICE AND DEMAND CLEANING</w:t>
+      </w:r>
+    </w:p>
+    <w:p>
+      <w:pPr>
+        <w:spacing w:after="0" w:line="240" w:lineRule="auto"/>
+      </w:pPr>
+      <w:r>
+        <w:br/>
+        <w:t xml:space="preserve">We want it to be formattable with weather, so we need to </w:t>
+      </w:r>
+      <w:proofErr w:type="gramStart"/>
+      <w:r>
+        <w:t>convert</w:t>
+      </w:r>
+      <w:proofErr w:type="gramEnd"/>
+    </w:p>
+    <w:p>
+      <w:pPr>
+        <w:spacing w:after="0" w:line="240" w:lineRule="auto"/>
+      </w:pPr>
+    </w:p>
+    <w:p>
+      <w:pPr>
+        <w:spacing w:after="0" w:line="240" w:lineRule="auto"/>
+      </w:pPr>
+    </w:p>
+    <w:p>
+      <w:pPr>
+        <w:spacing w:after="0" w:line="240" w:lineRule="auto"/>
+      </w:pPr>
+    </w:p>
+    <w:p>
+      <w:pPr>
+        <w:spacing w:after="0" w:line="240" w:lineRule="auto"/>
+      </w:pPr>
+    </w:p>
+    <w:p>
+      <w:pPr>
+        <w:spacing w:after="0" w:line="240" w:lineRule="auto"/>
+      </w:pPr>
+      <w:r>
+        <w:t>WEATHER DATA</w:t>
+      </w:r>
+    </w:p>
+    <w:p>
+      <w:pPr>
+        <w:spacing w:after="0" w:line="240" w:lineRule="auto"/>
+      </w:pPr>
+    </w:p>
+    <w:p>
+      <w:pPr>
+        <w:spacing w:after="0" w:line="240" w:lineRule="auto"/>
+      </w:pPr>
+      <w:r>
+        <w:t xml:space="preserve">Need to find missing </w:t>
+      </w:r>
+      <w:proofErr w:type="gramStart"/>
+      <w:r>
+        <w:t>values</w:t>
+      </w:r>
+      <w:proofErr w:type="gramEnd"/>
+    </w:p>
+    <w:p>
+      <w:pPr>
+        <w:spacing w:after="0" w:line="240" w:lineRule="auto"/>
+        <w:rPr>
+          <w:b/>
+          <w:bCs/>
+        </w:rPr>
+      </w:pPr>
+      <w:r>
+        <w:rPr>
+          <w:b/>
+          <w:bCs/>
+        </w:rPr>
+        <w:t>-Check the original dataset for them</w:t>
+      </w:r>
     </w:p>
     <w:p>
       <w:pPr>
@@ -2450,14 +3171,81 @@
         <w:pStyle w:val="Heading1"/>
       </w:pPr>
       <w:r>
-        <w:lastRenderedPageBreak/>
         <w:t>GET STARTED ON DATA DESCRIPTION</w:t>
       </w:r>
     </w:p>
     <w:p>
       <w:r>
-        <w:t>Create a Jupyter Notebook file - report</w:t>
-      </w:r>
+        <w:t xml:space="preserve">Create a </w:t>
+      </w:r>
+      <w:proofErr w:type="spellStart"/>
+      <w:r>
+        <w:t>Jupyter</w:t>
+      </w:r>
+      <w:proofErr w:type="spellEnd"/>
+      <w:r>
+        <w:t xml:space="preserve"> Notebook file </w:t>
+      </w:r>
+      <w:r>
+        <w:t>–</w:t>
+      </w:r>
+      <w:r>
+        <w:t xml:space="preserve"> </w:t>
+      </w:r>
+      <w:proofErr w:type="gramStart"/>
+      <w:r>
+        <w:t>report</w:t>
+      </w:r>
+      <w:proofErr w:type="gramEnd"/>
+    </w:p>
+    <w:p/>
+    <w:p>
+      <w:pPr>
+        <w:rPr>
+          <w:b/>
+          <w:bCs/>
+        </w:rPr>
+      </w:pPr>
+      <w:r>
+        <w:rPr>
+          <w:b/>
+          <w:bCs/>
+        </w:rPr>
+        <w:t xml:space="preserve">Go through the lecture </w:t>
+      </w:r>
+      <w:proofErr w:type="gramStart"/>
+      <w:r>
+        <w:rPr>
+          <w:b/>
+          <w:bCs/>
+        </w:rPr>
+        <w:t>first</w:t>
+      </w:r>
+      <w:proofErr w:type="gramEnd"/>
+    </w:p>
+    <w:p/>
+    <w:p>
+      <w:pPr>
+        <w:spacing w:after="0" w:line="240" w:lineRule="auto"/>
+        <w:rPr>
+          <w:rFonts w:ascii="Calibri" w:eastAsia="Times New Roman" w:hAnsi="Calibri" w:cs="Calibri"/>
+          <w:color w:val="000000"/>
+          <w:kern w:val="0"/>
+          <w:lang w:eastAsia="en-AU"/>
+          <w14:ligatures w14:val="none"/>
+        </w:rPr>
+      </w:pPr>
+    </w:p>
+    <w:p/>
+    <w:p>
+      <w:r>
+        <w:t xml:space="preserve">Open the lecture that has step-by-step - </w:t>
+      </w:r>
+      <w:proofErr w:type="gramStart"/>
+      <w:r>
+        <w:t>workshop</w:t>
+      </w:r>
+      <w:proofErr w:type="gramEnd"/>
     </w:p>
     <w:p>
       <w:pPr>
@@ -2608,6 +3396,7 @@
         <w:pStyle w:val="NormalWeb"/>
         <w:spacing w:before="0" w:beforeAutospacing="0" w:after="0" w:afterAutospacing="0"/>
       </w:pPr>
+      <w:proofErr w:type="gramStart"/>
       <w:r>
         <w:rPr>
           <w:rFonts w:ascii="Arial" w:hAnsi="Arial" w:cs="Arial"/>
@@ -2617,19 +3406,25 @@
         </w:rPr>
         <w:t>Talend .etc</w:t>
       </w:r>
-    </w:p>
-    <w:p>
-      <w:pPr>
-        <w:spacing w:after="0" w:line="240" w:lineRule="auto"/>
-      </w:pPr>
-    </w:p>
-    <w:p>
-      <w:pPr>
-        <w:spacing w:after="0" w:line="240" w:lineRule="auto"/>
-      </w:pPr>
-      <w:r>
-        <w:t>Go have a look at the last team’s report</w:t>
-      </w:r>
+      <w:proofErr w:type="gramEnd"/>
+    </w:p>
+    <w:p>
+      <w:pPr>
+        <w:spacing w:after="0" w:line="240" w:lineRule="auto"/>
+      </w:pPr>
+    </w:p>
+    <w:p>
+      <w:pPr>
+        <w:spacing w:after="0" w:line="240" w:lineRule="auto"/>
+      </w:pPr>
+      <w:r>
+        <w:t xml:space="preserve">Go have a look at the last team’s </w:t>
+      </w:r>
+      <w:proofErr w:type="gramStart"/>
+      <w:r>
+        <w:t>report</w:t>
+      </w:r>
+      <w:proofErr w:type="gramEnd"/>
     </w:p>
     <w:p>
       <w:pPr>
@@ -2708,8 +3503,19 @@
           <w:sz w:val="22"/>
           <w:szCs w:val="22"/>
         </w:rPr>
-        <w:t>Join data together</w:t>
-      </w:r>
+        <w:t xml:space="preserve">Join data </w:t>
+      </w:r>
+      <w:proofErr w:type="gramStart"/>
+      <w:r>
+        <w:rPr>
+          <w:rFonts w:ascii="Arial" w:hAnsi="Arial" w:cs="Arial"/>
+          <w:color w:val="000000"/>
+          <w:sz w:val="22"/>
+          <w:szCs w:val="22"/>
+        </w:rPr>
+        <w:t>together</w:t>
+      </w:r>
+      <w:proofErr w:type="gramEnd"/>
     </w:p>
     <w:p>
       <w:pPr>
@@ -2738,23 +3544,45 @@
           <w:sz w:val="22"/>
           <w:szCs w:val="22"/>
         </w:rPr>
-        <w:t>No one technique is the one - depends on the situation</w:t>
-      </w:r>
-    </w:p>
-    <w:p>
-      <w:pPr>
-        <w:pStyle w:val="NormalWeb"/>
-        <w:spacing w:before="0" w:beforeAutospacing="0" w:after="0" w:afterAutospacing="0"/>
-      </w:pPr>
-      <w:r>
-        <w:rPr>
-          <w:rFonts w:ascii="Arial" w:hAnsi="Arial" w:cs="Arial"/>
-          <w:color w:val="000000"/>
-          <w:sz w:val="22"/>
-          <w:szCs w:val="22"/>
-        </w:rPr>
-        <w:t>Learn more about cleaning on your own</w:t>
-      </w:r>
+        <w:t xml:space="preserve">No one technique is the one - depends on the </w:t>
+      </w:r>
+      <w:proofErr w:type="gramStart"/>
+      <w:r>
+        <w:rPr>
+          <w:rFonts w:ascii="Arial" w:hAnsi="Arial" w:cs="Arial"/>
+          <w:color w:val="000000"/>
+          <w:sz w:val="22"/>
+          <w:szCs w:val="22"/>
+        </w:rPr>
+        <w:t>situation</w:t>
+      </w:r>
+      <w:proofErr w:type="gramEnd"/>
+    </w:p>
+    <w:p>
+      <w:pPr>
+        <w:pStyle w:val="NormalWeb"/>
+        <w:spacing w:before="0" w:beforeAutospacing="0" w:after="0" w:afterAutospacing="0"/>
+      </w:pPr>
+      <w:r>
+        <w:rPr>
+          <w:rFonts w:ascii="Arial" w:hAnsi="Arial" w:cs="Arial"/>
+          <w:color w:val="000000"/>
+          <w:sz w:val="22"/>
+          <w:szCs w:val="22"/>
+        </w:rPr>
+        <w:t xml:space="preserve">Learn more about cleaning on your </w:t>
+      </w:r>
+      <w:proofErr w:type="gramStart"/>
+      <w:r>
+        <w:rPr>
+          <w:rFonts w:ascii="Arial" w:hAnsi="Arial" w:cs="Arial"/>
+          <w:color w:val="000000"/>
+          <w:sz w:val="22"/>
+          <w:szCs w:val="22"/>
+        </w:rPr>
+        <w:t>own</w:t>
+      </w:r>
+      <w:proofErr w:type="gramEnd"/>
     </w:p>
     <w:p>
       <w:pPr>
@@ -2770,6 +3598,7 @@
         </w:rPr>
         <w:t xml:space="preserve">Practice a lot of this with your team members and </w:t>
       </w:r>
+      <w:proofErr w:type="gramStart"/>
       <w:r>
         <w:rPr>
           <w:rFonts w:ascii="Arial" w:hAnsi="Arial" w:cs="Arial"/>
@@ -2781,6 +3610,7 @@
         </w:rPr>
         <w:t>Google</w:t>
       </w:r>
+      <w:proofErr w:type="gramEnd"/>
     </w:p>
     <w:p>
       <w:pPr>
@@ -2808,38 +3638,73 @@
           <w:sz w:val="22"/>
           <w:szCs w:val="22"/>
         </w:rPr>
-        <w:t>Go from raw data to dataframe</w:t>
-      </w:r>
-    </w:p>
-    <w:p>
-      <w:pPr>
-        <w:pStyle w:val="NormalWeb"/>
-        <w:spacing w:before="0" w:beforeAutospacing="0" w:after="0" w:afterAutospacing="0"/>
-      </w:pPr>
-      <w:r>
-        <w:rPr>
-          <w:rFonts w:ascii="Arial" w:hAnsi="Arial" w:cs="Arial"/>
-          <w:color w:val="000000"/>
-          <w:sz w:val="22"/>
-          <w:szCs w:val="22"/>
-        </w:rPr>
-        <w:t>Use Google for data cleaning</w:t>
-      </w:r>
-    </w:p>
-    <w:p>
-      <w:pPr>
-        <w:pStyle w:val="NormalWeb"/>
-        <w:spacing w:before="0" w:beforeAutospacing="0" w:after="0" w:afterAutospacing="0"/>
-      </w:pPr>
-      <w:r>
-        <w:rPr>
-          <w:rFonts w:ascii="Arial" w:hAnsi="Arial" w:cs="Arial"/>
-          <w:color w:val="000000"/>
-          <w:sz w:val="22"/>
-          <w:szCs w:val="22"/>
-        </w:rPr>
-        <w:t>Majority of the marks will be placed on step 03 and step 04</w:t>
-      </w:r>
+        <w:t xml:space="preserve">Go from raw data to </w:t>
+      </w:r>
+      <w:proofErr w:type="spellStart"/>
+      <w:proofErr w:type="gramStart"/>
+      <w:r>
+        <w:rPr>
+          <w:rFonts w:ascii="Arial" w:hAnsi="Arial" w:cs="Arial"/>
+          <w:color w:val="000000"/>
+          <w:sz w:val="22"/>
+          <w:szCs w:val="22"/>
+        </w:rPr>
+        <w:t>dataframe</w:t>
+      </w:r>
+      <w:proofErr w:type="spellEnd"/>
+      <w:proofErr w:type="gramEnd"/>
+    </w:p>
+    <w:p>
+      <w:pPr>
+        <w:pStyle w:val="NormalWeb"/>
+        <w:spacing w:before="0" w:beforeAutospacing="0" w:after="0" w:afterAutospacing="0"/>
+      </w:pPr>
+      <w:r>
+        <w:rPr>
+          <w:rFonts w:ascii="Arial" w:hAnsi="Arial" w:cs="Arial"/>
+          <w:color w:val="000000"/>
+          <w:sz w:val="22"/>
+          <w:szCs w:val="22"/>
+        </w:rPr>
+        <w:t xml:space="preserve">Use Google for data </w:t>
+      </w:r>
+      <w:proofErr w:type="gramStart"/>
+      <w:r>
+        <w:rPr>
+          <w:rFonts w:ascii="Arial" w:hAnsi="Arial" w:cs="Arial"/>
+          <w:color w:val="000000"/>
+          <w:sz w:val="22"/>
+          <w:szCs w:val="22"/>
+        </w:rPr>
+        <w:t>cleaning</w:t>
+      </w:r>
+      <w:proofErr w:type="gramEnd"/>
+    </w:p>
+    <w:p>
+      <w:pPr>
+        <w:pStyle w:val="NormalWeb"/>
+        <w:spacing w:before="0" w:beforeAutospacing="0" w:after="0" w:afterAutospacing="0"/>
+      </w:pPr>
+      <w:r>
+        <w:rPr>
+          <w:rFonts w:ascii="Arial" w:hAnsi="Arial" w:cs="Arial"/>
+          <w:color w:val="000000"/>
+          <w:sz w:val="22"/>
+          <w:szCs w:val="22"/>
+        </w:rPr>
+        <w:t xml:space="preserve">Majority of the marks will be placed on step 03 and step </w:t>
+      </w:r>
+      <w:proofErr w:type="gramStart"/>
+      <w:r>
+        <w:rPr>
+          <w:rFonts w:ascii="Arial" w:hAnsi="Arial" w:cs="Arial"/>
+          <w:color w:val="000000"/>
+          <w:sz w:val="22"/>
+          <w:szCs w:val="22"/>
+        </w:rPr>
+        <w:t>04</w:t>
+      </w:r>
+      <w:proofErr w:type="gramEnd"/>
     </w:p>
     <w:p>
       <w:pPr>
@@ -2878,7 +3743,15 @@
       </w:pPr>
       <w:r>
         <w:br/>
-        <w:t>Get SKLearn?</w:t>
+        <w:t xml:space="preserve">Get </w:t>
+      </w:r>
+      <w:proofErr w:type="spellStart"/>
+      <w:r>
+        <w:t>SKLearn</w:t>
+      </w:r>
+      <w:proofErr w:type="spellEnd"/>
+      <w:r>
+        <w:t>?</w:t>
       </w:r>
     </w:p>
     <w:p>
@@ -2930,14 +3803,48 @@
         </w:rPr>
         <w:t>th</w:t>
       </w:r>
-      <w:r>
-        <w:t xml:space="preserve"> 2023? Given the weather varies a lot, it might be more accurate to simply remove that datapoint, given that most likely the variables we want (max temp .etc) are not available (max temp).</w:t>
-      </w:r>
-    </w:p>
-    <w:p>
-      <w:r>
-        <w:t>Very likely the RRP col in the price_and_demand won’t matter, and that TOTALDEMAND will be the only col that matters, as the previous group’s assingment’s price_and_demand.csv didn’t have an RRP col at all</w:t>
-      </w:r>
+      <w:proofErr w:type="gramStart"/>
+      <w:r>
+        <w:t xml:space="preserve"> 2023</w:t>
+      </w:r>
+      <w:proofErr w:type="gramEnd"/>
+      <w:r>
+        <w:t xml:space="preserve">? Given the weather varies a lot, it might be more accurate to simply remove that datapoint, given that most likely the variables we want (max </w:t>
+      </w:r>
+      <w:proofErr w:type="gramStart"/>
+      <w:r>
+        <w:t>temp .etc</w:t>
+      </w:r>
+      <w:proofErr w:type="gramEnd"/>
+      <w:r>
+        <w:t>) are not available (max temp).</w:t>
+      </w:r>
+    </w:p>
+    <w:p>
+      <w:r>
+        <w:t xml:space="preserve">Very likely the RRP col in the </w:t>
+      </w:r>
+      <w:proofErr w:type="spellStart"/>
+      <w:r>
+        <w:t>price_and_demand</w:t>
+      </w:r>
+      <w:proofErr w:type="spellEnd"/>
+      <w:r>
+        <w:t xml:space="preserve"> won’t matter, and that TOTALDEMAND will be the only col that matters, as the previous group’s </w:t>
+      </w:r>
+      <w:proofErr w:type="spellStart"/>
+      <w:r>
+        <w:t>assingment’s</w:t>
+      </w:r>
+      <w:proofErr w:type="spellEnd"/>
+      <w:r>
+        <w:t xml:space="preserve"> price_and_demand.csv didn’t have an RRP col at </w:t>
+      </w:r>
+      <w:proofErr w:type="gramStart"/>
+      <w:r>
+        <w:t>all</w:t>
+      </w:r>
+      <w:proofErr w:type="gramEnd"/>
     </w:p>
     <w:sectPr>
       <w:pgSz w:w="11906" w:h="16838"/>

</xml_diff>

<commit_message>
Update Hillar file, add new Historical Data
</commit_message>
<xml_diff>
--- a/Hillar - Notes.docx
+++ b/Hillar - Notes.docx
@@ -20,13 +20,8 @@
         <w:spacing w:after="0" w:line="240" w:lineRule="auto"/>
       </w:pPr>
       <w:r>
-        <w:t xml:space="preserve">Find the source of the </w:t>
-      </w:r>
-      <w:proofErr w:type="gramStart"/>
-      <w:r>
-        <w:t>datasets</w:t>
-      </w:r>
-      <w:proofErr w:type="gramEnd"/>
+        <w:t>Find the source of the datasets</w:t>
+      </w:r>
     </w:p>
     <w:p>
       <w:pPr>
@@ -165,11 +160,9 @@
       <w:pPr>
         <w:pStyle w:val="Heading1"/>
       </w:pPr>
-      <w:proofErr w:type="spellStart"/>
       <w:r>
         <w:t>Price_and_demand</w:t>
       </w:r>
-      <w:proofErr w:type="spellEnd"/>
     </w:p>
     <w:p>
       <w:pPr>
@@ -339,22 +332,8 @@
           <w:lang w:eastAsia="en-AU"/>
           <w14:ligatures w14:val="none"/>
         </w:rPr>
-        <w:t xml:space="preserve"> / </w:t>
-      </w:r>
-      <w:proofErr w:type="gramStart"/>
-      <w:r>
-        <w:rPr>
-          <w:rFonts w:ascii="Calibri" w:eastAsia="Times New Roman" w:hAnsi="Calibri" w:cs="Calibri"/>
-          <w:color w:val="000000"/>
-          <w:kern w:val="0"/>
-          <w:sz w:val="24"/>
-          <w:szCs w:val="24"/>
-          <w:lang w:eastAsia="en-AU"/>
-          <w14:ligatures w14:val="none"/>
-        </w:rPr>
-        <w:t>dates</w:t>
-      </w:r>
-      <w:proofErr w:type="gramEnd"/>
+        <w:t xml:space="preserve"> / dates</w:t>
+      </w:r>
     </w:p>
     <w:p>
       <w:pPr>
@@ -838,10 +817,13 @@
           <w:lang w:eastAsia="en-AU"/>
           <w14:ligatures w14:val="none"/>
         </w:rPr>
-        <w:t>Refers to price per MWh (</w:t>
-      </w:r>
-      <w:proofErr w:type="spellStart"/>
-      <w:r>
+        <w:t>Refers to price per MWh (mega watt hour) – called them up</w:t>
+      </w:r>
+    </w:p>
+    <w:p>
+      <w:pPr>
+        <w:spacing w:after="0" w:line="240" w:lineRule="auto"/>
+        <w:textAlignment w:val="baseline"/>
         <w:rPr>
           <w:rFonts w:ascii="Calibri" w:eastAsia="Times New Roman" w:hAnsi="Calibri" w:cs="Calibri"/>
           <w:color w:val="000000"/>
@@ -851,10 +833,12 @@
           <w:lang w:eastAsia="en-AU"/>
           <w14:ligatures w14:val="none"/>
         </w:rPr>
-        <w:t>mega watt</w:t>
-      </w:r>
-      <w:proofErr w:type="spellEnd"/>
-      <w:r>
+      </w:pPr>
+    </w:p>
+    <w:p>
+      <w:pPr>
+        <w:spacing w:after="0" w:line="240" w:lineRule="auto"/>
+        <w:textAlignment w:val="baseline"/>
         <w:rPr>
           <w:rFonts w:ascii="Calibri" w:eastAsia="Times New Roman" w:hAnsi="Calibri" w:cs="Calibri"/>
           <w:color w:val="000000"/>
@@ -864,9 +848,7 @@
           <w:lang w:eastAsia="en-AU"/>
           <w14:ligatures w14:val="none"/>
         </w:rPr>
-        <w:t xml:space="preserve"> hour) – called them </w:t>
-      </w:r>
-      <w:proofErr w:type="gramStart"/>
+      </w:pPr>
       <w:r>
         <w:rPr>
           <w:rFonts w:ascii="Calibri" w:eastAsia="Times New Roman" w:hAnsi="Calibri" w:cs="Calibri"/>
@@ -877,9 +859,8 @@
           <w:lang w:eastAsia="en-AU"/>
           <w14:ligatures w14:val="none"/>
         </w:rPr>
-        <w:t>up</w:t>
-      </w:r>
-      <w:proofErr w:type="gramEnd"/>
+        <w:t>TOTALDEMAND is in MW</w:t>
+      </w:r>
     </w:p>
     <w:p>
       <w:pPr>
@@ -887,6 +868,8 @@
         <w:textAlignment w:val="baseline"/>
         <w:rPr>
           <w:rFonts w:ascii="Calibri" w:eastAsia="Times New Roman" w:hAnsi="Calibri" w:cs="Calibri"/>
+          <w:b/>
+          <w:bCs/>
           <w:color w:val="000000"/>
           <w:kern w:val="0"/>
           <w:sz w:val="24"/>
@@ -895,11 +878,7 @@
           <w14:ligatures w14:val="none"/>
         </w:rPr>
       </w:pPr>
-    </w:p>
-    <w:p>
-      <w:pPr>
-        <w:spacing w:after="0" w:line="240" w:lineRule="auto"/>
-        <w:textAlignment w:val="baseline"/>
+      <w:r>
         <w:rPr>
           <w:rFonts w:ascii="Calibri" w:eastAsia="Times New Roman" w:hAnsi="Calibri" w:cs="Calibri"/>
           <w:color w:val="000000"/>
@@ -909,10 +888,13 @@
           <w:lang w:eastAsia="en-AU"/>
           <w14:ligatures w14:val="none"/>
         </w:rPr>
-      </w:pPr>
-      <w:r>
-        <w:rPr>
-          <w:rFonts w:ascii="Calibri" w:eastAsia="Times New Roman" w:hAnsi="Calibri" w:cs="Calibri"/>
+        <w:br/>
+      </w:r>
+      <w:r>
+        <w:rPr>
+          <w:rFonts w:ascii="Calibri" w:eastAsia="Times New Roman" w:hAnsi="Calibri" w:cs="Calibri"/>
+          <w:b/>
+          <w:bCs/>
           <w:color w:val="000000"/>
           <w:kern w:val="0"/>
           <w:sz w:val="24"/>
@@ -920,7 +902,7 @@
           <w:lang w:eastAsia="en-AU"/>
           <w14:ligatures w14:val="none"/>
         </w:rPr>
-        <w:t>TOTALDEMAND is in MW</w:t>
+        <w:t>The original data is for every 5 mins, whereas Geela has cleaned it up so we only see every 30 mins in the data file she provided us.</w:t>
       </w:r>
     </w:p>
     <w:p>
@@ -929,6 +911,8 @@
         <w:textAlignment w:val="baseline"/>
         <w:rPr>
           <w:rFonts w:ascii="Calibri" w:eastAsia="Times New Roman" w:hAnsi="Calibri" w:cs="Calibri"/>
+          <w:b/>
+          <w:bCs/>
           <w:color w:val="000000"/>
           <w:kern w:val="0"/>
           <w:sz w:val="24"/>
@@ -940,6 +924,8 @@
       <w:r>
         <w:rPr>
           <w:rFonts w:ascii="Calibri" w:eastAsia="Times New Roman" w:hAnsi="Calibri" w:cs="Calibri"/>
+          <w:b/>
+          <w:bCs/>
           <w:color w:val="000000"/>
           <w:kern w:val="0"/>
           <w:sz w:val="24"/>
@@ -947,11 +933,13 @@
           <w:lang w:eastAsia="en-AU"/>
           <w14:ligatures w14:val="none"/>
         </w:rPr>
-        <w:br/>
-        <w:t xml:space="preserve">The original data is for every 5 mins, whereas Geela has cleaned it </w:t>
-      </w:r>
-      <w:proofErr w:type="gramStart"/>
-      <w:r>
+        <w:t>-she has not aggregated it, simply just selected each 30min interval, this contributes to inaccuracy</w:t>
+      </w:r>
+    </w:p>
+    <w:p>
+      <w:pPr>
+        <w:spacing w:after="0" w:line="240" w:lineRule="auto"/>
+        <w:textAlignment w:val="baseline"/>
         <w:rPr>
           <w:rFonts w:ascii="Calibri" w:eastAsia="Times New Roman" w:hAnsi="Calibri" w:cs="Calibri"/>
           <w:color w:val="000000"/>
@@ -961,10 +949,12 @@
           <w:lang w:eastAsia="en-AU"/>
           <w14:ligatures w14:val="none"/>
         </w:rPr>
-        <w:t>up</w:t>
-      </w:r>
-      <w:proofErr w:type="gramEnd"/>
-      <w:r>
+      </w:pPr>
+    </w:p>
+    <w:p>
+      <w:pPr>
+        <w:spacing w:after="240" w:line="240" w:lineRule="auto"/>
+        <w:textAlignment w:val="baseline"/>
         <w:rPr>
           <w:rFonts w:ascii="Calibri" w:eastAsia="Times New Roman" w:hAnsi="Calibri" w:cs="Calibri"/>
           <w:color w:val="000000"/>
@@ -974,13 +964,8 @@
           <w:lang w:eastAsia="en-AU"/>
           <w14:ligatures w14:val="none"/>
         </w:rPr>
-        <w:t xml:space="preserve"> so we only see every 30 mins in the data file she provided us.</w:t>
-      </w:r>
-    </w:p>
-    <w:p>
-      <w:pPr>
-        <w:spacing w:after="0" w:line="240" w:lineRule="auto"/>
-        <w:textAlignment w:val="baseline"/>
+      </w:pPr>
+      <w:r>
         <w:rPr>
           <w:rFonts w:ascii="Calibri" w:eastAsia="Times New Roman" w:hAnsi="Calibri" w:cs="Calibri"/>
           <w:color w:val="000000"/>
@@ -990,12 +975,9 @@
           <w:lang w:eastAsia="en-AU"/>
           <w14:ligatures w14:val="none"/>
         </w:rPr>
-      </w:pPr>
-    </w:p>
-    <w:p>
-      <w:pPr>
-        <w:spacing w:after="240" w:line="240" w:lineRule="auto"/>
-        <w:textAlignment w:val="baseline"/>
+        <w:t>So.. might be important for our report.. </w:t>
+      </w:r>
+      <w:r>
         <w:rPr>
           <w:rFonts w:ascii="Calibri" w:eastAsia="Times New Roman" w:hAnsi="Calibri" w:cs="Calibri"/>
           <w:color w:val="000000"/>
@@ -1005,9 +987,9 @@
           <w:lang w:eastAsia="en-AU"/>
           <w14:ligatures w14:val="none"/>
         </w:rPr>
-      </w:pPr>
-      <w:proofErr w:type="spellStart"/>
-      <w:proofErr w:type="gramStart"/>
+        <w:br/>
+        <w:t>Instead of doing an average of the 6 x 5min sets in each half hour, Geela has just put the data for each 30 min interval and ignored all the "in betweens" if that makes sense. </w:t>
+      </w:r>
       <w:r>
         <w:rPr>
           <w:rFonts w:ascii="Calibri" w:eastAsia="Times New Roman" w:hAnsi="Calibri" w:cs="Calibri"/>
@@ -1018,9 +1000,8 @@
           <w:lang w:eastAsia="en-AU"/>
           <w14:ligatures w14:val="none"/>
         </w:rPr>
-        <w:t>So.</w:t>
-      </w:r>
-      <w:proofErr w:type="spellEnd"/>
+        <w:br/>
+      </w:r>
       <w:r>
         <w:rPr>
           <w:rFonts w:ascii="Calibri" w:eastAsia="Times New Roman" w:hAnsi="Calibri" w:cs="Calibri"/>
@@ -1031,9 +1012,9 @@
           <w:lang w:eastAsia="en-AU"/>
           <w14:ligatures w14:val="none"/>
         </w:rPr>
-        <w:t>.</w:t>
-      </w:r>
-      <w:proofErr w:type="gramEnd"/>
+        <w:lastRenderedPageBreak/>
+        <w:t>This is important because we can mention this in our report as a source of inaccuracy as we've essentially cherry-picked intervals of time while ignoring the data points inbetween, </w:t>
+      </w:r>
       <w:r>
         <w:rPr>
           <w:rFonts w:ascii="Calibri" w:eastAsia="Times New Roman" w:hAnsi="Calibri" w:cs="Calibri"/>
@@ -1044,109 +1025,7 @@
           <w:lang w:eastAsia="en-AU"/>
           <w14:ligatures w14:val="none"/>
         </w:rPr>
-        <w:t xml:space="preserve"> might be important for our </w:t>
-      </w:r>
-      <w:proofErr w:type="gramStart"/>
-      <w:r>
-        <w:rPr>
-          <w:rFonts w:ascii="Calibri" w:eastAsia="Times New Roman" w:hAnsi="Calibri" w:cs="Calibri"/>
-          <w:color w:val="000000"/>
-          <w:kern w:val="0"/>
-          <w:sz w:val="24"/>
-          <w:szCs w:val="24"/>
-          <w:lang w:eastAsia="en-AU"/>
-          <w14:ligatures w14:val="none"/>
-        </w:rPr>
-        <w:t>report..</w:t>
-      </w:r>
-      <w:proofErr w:type="gramEnd"/>
-      <w:r>
-        <w:rPr>
-          <w:rFonts w:ascii="Calibri" w:eastAsia="Times New Roman" w:hAnsi="Calibri" w:cs="Calibri"/>
-          <w:color w:val="000000"/>
-          <w:kern w:val="0"/>
-          <w:sz w:val="24"/>
-          <w:szCs w:val="24"/>
-          <w:lang w:eastAsia="en-AU"/>
-          <w14:ligatures w14:val="none"/>
-        </w:rPr>
-        <w:t> </w:t>
-      </w:r>
-      <w:r>
-        <w:rPr>
-          <w:rFonts w:ascii="Calibri" w:eastAsia="Times New Roman" w:hAnsi="Calibri" w:cs="Calibri"/>
-          <w:color w:val="000000"/>
-          <w:kern w:val="0"/>
-          <w:sz w:val="24"/>
-          <w:szCs w:val="24"/>
-          <w:lang w:eastAsia="en-AU"/>
-          <w14:ligatures w14:val="none"/>
-        </w:rPr>
         <w:br/>
-        <w:t xml:space="preserve">Instead of doing an average of the 6 x 5min sets in each half hour, Geela has just put the data for each 30 min interval and ignored all the "in </w:t>
-      </w:r>
-      <w:proofErr w:type="spellStart"/>
-      <w:r>
-        <w:rPr>
-          <w:rFonts w:ascii="Calibri" w:eastAsia="Times New Roman" w:hAnsi="Calibri" w:cs="Calibri"/>
-          <w:color w:val="000000"/>
-          <w:kern w:val="0"/>
-          <w:sz w:val="24"/>
-          <w:szCs w:val="24"/>
-          <w:lang w:eastAsia="en-AU"/>
-          <w14:ligatures w14:val="none"/>
-        </w:rPr>
-        <w:t>betweens</w:t>
-      </w:r>
-      <w:proofErr w:type="spellEnd"/>
-      <w:r>
-        <w:rPr>
-          <w:rFonts w:ascii="Calibri" w:eastAsia="Times New Roman" w:hAnsi="Calibri" w:cs="Calibri"/>
-          <w:color w:val="000000"/>
-          <w:kern w:val="0"/>
-          <w:sz w:val="24"/>
-          <w:szCs w:val="24"/>
-          <w:lang w:eastAsia="en-AU"/>
-          <w14:ligatures w14:val="none"/>
-        </w:rPr>
-        <w:t>" if that makes sense. </w:t>
-      </w:r>
-      <w:r>
-        <w:rPr>
-          <w:rFonts w:ascii="Calibri" w:eastAsia="Times New Roman" w:hAnsi="Calibri" w:cs="Calibri"/>
-          <w:color w:val="000000"/>
-          <w:kern w:val="0"/>
-          <w:sz w:val="24"/>
-          <w:szCs w:val="24"/>
-          <w:lang w:eastAsia="en-AU"/>
-          <w14:ligatures w14:val="none"/>
-        </w:rPr>
-        <w:br/>
-        <w:t>This is important because we can mention this in our report as a source of inaccuracy as we've essentially cherry-picked intervals of time while ignoring the data points inbetween, </w:t>
-      </w:r>
-      <w:r>
-        <w:rPr>
-          <w:rFonts w:ascii="Calibri" w:eastAsia="Times New Roman" w:hAnsi="Calibri" w:cs="Calibri"/>
-          <w:color w:val="000000"/>
-          <w:kern w:val="0"/>
-          <w:sz w:val="24"/>
-          <w:szCs w:val="24"/>
-          <w:lang w:eastAsia="en-AU"/>
-          <w14:ligatures w14:val="none"/>
-        </w:rPr>
-        <w:br/>
-      </w:r>
-      <w:r>
-        <w:rPr>
-          <w:rFonts w:ascii="Calibri" w:eastAsia="Times New Roman" w:hAnsi="Calibri" w:cs="Calibri"/>
-          <w:color w:val="000000"/>
-          <w:kern w:val="0"/>
-          <w:sz w:val="24"/>
-          <w:szCs w:val="24"/>
-          <w:lang w:eastAsia="en-AU"/>
-          <w14:ligatures w14:val="none"/>
-        </w:rPr>
-        <w:lastRenderedPageBreak/>
         <w:t>and because the RRP seems to deviate significantly (for 4000 MW of demand the RRP could be either -38 or 82 for example).</w:t>
       </w:r>
     </w:p>
@@ -1288,16 +1167,8 @@
         <w:rPr>
           <w:u w:val="single"/>
         </w:rPr>
-        <w:t xml:space="preserve">Goal: Go from raw data to </w:t>
-      </w:r>
-      <w:proofErr w:type="spellStart"/>
-      <w:r>
-        <w:rPr>
-          <w:u w:val="single"/>
-        </w:rPr>
-        <w:t>dataframe</w:t>
-      </w:r>
-      <w:proofErr w:type="spellEnd"/>
+        <w:t>Goal: Go from raw data to dataframe</w:t>
+      </w:r>
     </w:p>
     <w:p>
       <w:pPr>
@@ -1315,13 +1186,8 @@
         <w:t>Step 1</w:t>
       </w:r>
       <w:r>
-        <w:t xml:space="preserve"> – determine how the data appears at a </w:t>
-      </w:r>
-      <w:proofErr w:type="gramStart"/>
-      <w:r>
-        <w:t>glance</w:t>
-      </w:r>
-      <w:proofErr w:type="gramEnd"/>
+        <w:t xml:space="preserve"> – determine how the data appears at a glance</w:t>
+      </w:r>
     </w:p>
     <w:p>
       <w:pPr>
@@ -1370,37 +1236,15 @@
           <w:szCs w:val="22"/>
         </w:rPr>
       </w:pPr>
-      <w:proofErr w:type="spellStart"/>
-      <w:r>
-        <w:rPr>
-          <w:rFonts w:ascii="Arial" w:hAnsi="Arial" w:cs="Arial"/>
-          <w:color w:val="000000"/>
-          <w:sz w:val="22"/>
-          <w:szCs w:val="22"/>
-        </w:rPr>
-        <w:t>Price_and_demand</w:t>
-      </w:r>
-      <w:proofErr w:type="spellEnd"/>
-      <w:r>
-        <w:rPr>
-          <w:rFonts w:ascii="Arial" w:hAnsi="Arial" w:cs="Arial"/>
-          <w:color w:val="000000"/>
-          <w:sz w:val="22"/>
-          <w:szCs w:val="22"/>
-        </w:rPr>
-        <w:t xml:space="preserve"> appears to be accurate – can’t verify without expert </w:t>
-      </w:r>
-      <w:proofErr w:type="gramStart"/>
-      <w:r>
-        <w:rPr>
-          <w:rFonts w:ascii="Arial" w:hAnsi="Arial" w:cs="Arial"/>
-          <w:color w:val="000000"/>
-          <w:sz w:val="22"/>
-          <w:szCs w:val="22"/>
-        </w:rPr>
-        <w:t>opinion</w:t>
-      </w:r>
-      <w:proofErr w:type="gramEnd"/>
+      <w:r>
+        <w:rPr>
+          <w:rFonts w:ascii="Arial" w:hAnsi="Arial" w:cs="Arial"/>
+          <w:color w:val="000000"/>
+          <w:sz w:val="22"/>
+          <w:szCs w:val="22"/>
+        </w:rPr>
+        <w:t>Price_and_demand appears to be accurate – can’t verify without expert opinion</w:t>
+      </w:r>
     </w:p>
     <w:p>
       <w:pPr>
@@ -1424,19 +1268,8 @@
           <w:sz w:val="22"/>
           <w:szCs w:val="22"/>
         </w:rPr>
-        <w:t xml:space="preserve">Weather appears to be accurate – can’t verify without expert </w:t>
-      </w:r>
-      <w:proofErr w:type="gramStart"/>
-      <w:r>
-        <w:rPr>
-          <w:rFonts w:ascii="Arial" w:hAnsi="Arial" w:cs="Arial"/>
-          <w:color w:val="000000"/>
-          <w:sz w:val="22"/>
-          <w:szCs w:val="22"/>
-        </w:rPr>
-        <w:t>opinion</w:t>
-      </w:r>
-      <w:proofErr w:type="gramEnd"/>
+        <w:t>Weather appears to be accurate – can’t verify without expert opinion</w:t>
+      </w:r>
     </w:p>
     <w:p>
       <w:pPr>
@@ -1494,45 +1327,14 @@
           <w:szCs w:val="22"/>
         </w:rPr>
       </w:pPr>
-      <w:proofErr w:type="spellStart"/>
-      <w:r>
-        <w:rPr>
-          <w:rFonts w:ascii="Arial" w:hAnsi="Arial" w:cs="Arial"/>
-          <w:color w:val="000000"/>
-          <w:sz w:val="22"/>
-          <w:szCs w:val="22"/>
-        </w:rPr>
-        <w:t>Price_and_demand</w:t>
-      </w:r>
-      <w:proofErr w:type="spellEnd"/>
-      <w:r>
-        <w:rPr>
-          <w:rFonts w:ascii="Arial" w:hAnsi="Arial" w:cs="Arial"/>
-          <w:color w:val="000000"/>
-          <w:sz w:val="22"/>
-          <w:szCs w:val="22"/>
-        </w:rPr>
-        <w:t xml:space="preserve"> appears to be complete – there are a few 0 </w:t>
-      </w:r>
-      <w:proofErr w:type="gramStart"/>
-      <w:r>
-        <w:rPr>
-          <w:rFonts w:ascii="Arial" w:hAnsi="Arial" w:cs="Arial"/>
-          <w:color w:val="000000"/>
-          <w:sz w:val="22"/>
-          <w:szCs w:val="22"/>
-        </w:rPr>
-        <w:t>values</w:t>
-      </w:r>
-      <w:proofErr w:type="gramEnd"/>
-      <w:r>
-        <w:rPr>
-          <w:rFonts w:ascii="Arial" w:hAnsi="Arial" w:cs="Arial"/>
-          <w:color w:val="000000"/>
-          <w:sz w:val="22"/>
-          <w:szCs w:val="22"/>
-        </w:rPr>
-        <w:t xml:space="preserve"> but they might be genuine 0 values and not null</w:t>
+      <w:r>
+        <w:rPr>
+          <w:rFonts w:ascii="Arial" w:hAnsi="Arial" w:cs="Arial"/>
+          <w:color w:val="000000"/>
+          <w:sz w:val="22"/>
+          <w:szCs w:val="22"/>
+        </w:rPr>
+        <w:t>Price_and_demand appears to be complete – there are a few 0 values but they might be genuine 0 values and not null</w:t>
       </w:r>
     </w:p>
     <w:p>
@@ -1566,19 +1368,8 @@
           <w:sz w:val="22"/>
           <w:szCs w:val="22"/>
         </w:rPr>
-        <w:t xml:space="preserve"> and has missing </w:t>
-      </w:r>
-      <w:proofErr w:type="gramStart"/>
-      <w:r>
-        <w:rPr>
-          <w:rFonts w:ascii="Arial" w:hAnsi="Arial" w:cs="Arial"/>
-          <w:color w:val="000000"/>
-          <w:sz w:val="22"/>
-          <w:szCs w:val="22"/>
-        </w:rPr>
-        <w:t>values</w:t>
-      </w:r>
-      <w:proofErr w:type="gramEnd"/>
+        <w:t xml:space="preserve"> and has missing values</w:t>
+      </w:r>
     </w:p>
     <w:p>
       <w:pPr>
@@ -1602,19 +1393,8 @@
           <w:sz w:val="22"/>
           <w:szCs w:val="22"/>
         </w:rPr>
-        <w:t xml:space="preserve">Some values missing from 9am wind direction and wind speed – specifically rows 91, 103, 104, 113, 115, 119, 132, 147, </w:t>
-      </w:r>
-      <w:proofErr w:type="gramStart"/>
-      <w:r>
-        <w:rPr>
-          <w:rFonts w:ascii="Arial" w:hAnsi="Arial" w:cs="Arial"/>
-          <w:color w:val="000000"/>
-          <w:sz w:val="22"/>
-          <w:szCs w:val="22"/>
-        </w:rPr>
-        <w:t>149</w:t>
-      </w:r>
-      <w:proofErr w:type="gramEnd"/>
+        <w:t>Some values missing from 9am wind direction and wind speed – specifically rows 91, 103, 104, 113, 115, 119, 132, 147, 149</w:t>
+      </w:r>
     </w:p>
     <w:p>
       <w:pPr>
@@ -1665,19 +1445,8 @@
           <w:sz w:val="22"/>
           <w:szCs w:val="22"/>
         </w:rPr>
-        <w:t xml:space="preserve"> be </w:t>
-      </w:r>
-      <w:proofErr w:type="gramStart"/>
-      <w:r>
-        <w:rPr>
-          <w:rFonts w:ascii="Arial" w:hAnsi="Arial" w:cs="Arial"/>
-          <w:color w:val="000000"/>
-          <w:sz w:val="22"/>
-          <w:szCs w:val="22"/>
-        </w:rPr>
-        <w:t>0</w:t>
-      </w:r>
-      <w:proofErr w:type="gramEnd"/>
+        <w:t xml:space="preserve"> be 0</w:t>
+      </w:r>
     </w:p>
     <w:p>
       <w:pPr>
@@ -1701,27 +1470,7 @@
           <w:sz w:val="22"/>
           <w:szCs w:val="22"/>
         </w:rPr>
-        <w:t xml:space="preserve">Given basic domain knowledge, the missing values for wind direction could be </w:t>
-      </w:r>
-      <w:proofErr w:type="gramStart"/>
-      <w:r>
-        <w:rPr>
-          <w:rFonts w:ascii="Arial" w:hAnsi="Arial" w:cs="Arial"/>
-          <w:color w:val="000000"/>
-          <w:sz w:val="22"/>
-          <w:szCs w:val="22"/>
-        </w:rPr>
-        <w:t>imputed</w:t>
-      </w:r>
-      <w:proofErr w:type="gramEnd"/>
-      <w:r>
-        <w:rPr>
-          <w:rFonts w:ascii="Arial" w:hAnsi="Arial" w:cs="Arial"/>
-          <w:color w:val="000000"/>
-          <w:sz w:val="22"/>
-          <w:szCs w:val="22"/>
-        </w:rPr>
-        <w:t xml:space="preserve"> </w:t>
+        <w:t xml:space="preserve">Given basic domain knowledge, the missing values for wind direction could be imputed </w:t>
       </w:r>
     </w:p>
     <w:p>
@@ -1746,19 +1495,8 @@
           <w:sz w:val="22"/>
           <w:szCs w:val="22"/>
         </w:rPr>
-        <w:t xml:space="preserve">Entire column contents are missing – suggest we </w:t>
-      </w:r>
-      <w:proofErr w:type="gramStart"/>
-      <w:r>
-        <w:rPr>
-          <w:rFonts w:ascii="Arial" w:hAnsi="Arial" w:cs="Arial"/>
-          <w:color w:val="000000"/>
-          <w:sz w:val="22"/>
-          <w:szCs w:val="22"/>
-        </w:rPr>
-        <w:t>remove</w:t>
-      </w:r>
-      <w:proofErr w:type="gramEnd"/>
+        <w:t>Entire column contents are missing – suggest we remove</w:t>
+      </w:r>
     </w:p>
     <w:p>
       <w:pPr>
@@ -1782,19 +1520,8 @@
           <w:sz w:val="22"/>
           <w:szCs w:val="22"/>
         </w:rPr>
-        <w:t xml:space="preserve">Wind direction at 9am seems to be leanings towards N </w:t>
-      </w:r>
-      <w:proofErr w:type="gramStart"/>
-      <w:r>
-        <w:rPr>
-          <w:rFonts w:ascii="Arial" w:hAnsi="Arial" w:cs="Arial"/>
-          <w:color w:val="000000"/>
-          <w:sz w:val="22"/>
-          <w:szCs w:val="22"/>
-        </w:rPr>
-        <w:t>directions</w:t>
-      </w:r>
-      <w:proofErr w:type="gramEnd"/>
+        <w:t>Wind direction at 9am seems to be leanings towards N directions</w:t>
+      </w:r>
     </w:p>
     <w:p>
       <w:pPr>
@@ -1818,19 +1545,8 @@
           <w:sz w:val="22"/>
           <w:szCs w:val="22"/>
         </w:rPr>
-        <w:t xml:space="preserve">Wind direction at 3pm seems to be leaning heavily towards S </w:t>
-      </w:r>
-      <w:proofErr w:type="gramStart"/>
-      <w:r>
-        <w:rPr>
-          <w:rFonts w:ascii="Arial" w:hAnsi="Arial" w:cs="Arial"/>
-          <w:color w:val="000000"/>
-          <w:sz w:val="22"/>
-          <w:szCs w:val="22"/>
-        </w:rPr>
-        <w:t>directions</w:t>
-      </w:r>
-      <w:proofErr w:type="gramEnd"/>
+        <w:t>Wind direction at 3pm seems to be leaning heavily towards S directions</w:t>
+      </w:r>
     </w:p>
     <w:p>
       <w:pPr>
@@ -1854,27 +1570,7 @@
           <w:sz w:val="22"/>
           <w:szCs w:val="22"/>
         </w:rPr>
-        <w:t xml:space="preserve">Numerous data points for Row 176 (the last row) </w:t>
-      </w:r>
-      <w:proofErr w:type="gramStart"/>
-      <w:r>
-        <w:rPr>
-          <w:rFonts w:ascii="Arial" w:hAnsi="Arial" w:cs="Arial"/>
-          <w:color w:val="000000"/>
-          <w:sz w:val="22"/>
-          <w:szCs w:val="22"/>
-        </w:rPr>
-        <w:t>is</w:t>
-      </w:r>
-      <w:proofErr w:type="gramEnd"/>
-      <w:r>
-        <w:rPr>
-          <w:rFonts w:ascii="Arial" w:hAnsi="Arial" w:cs="Arial"/>
-          <w:color w:val="000000"/>
-          <w:sz w:val="22"/>
-          <w:szCs w:val="22"/>
-        </w:rPr>
-        <w:t xml:space="preserve"> missing </w:t>
+        <w:t xml:space="preserve">Numerous data points for Row 176 (the last row) is missing </w:t>
       </w:r>
     </w:p>
     <w:p>
@@ -1899,19 +1595,8 @@
           <w:sz w:val="22"/>
           <w:szCs w:val="22"/>
         </w:rPr>
-        <w:t xml:space="preserve">Perhaps we could find the original data source to replace, or omit that </w:t>
-      </w:r>
-      <w:proofErr w:type="gramStart"/>
-      <w:r>
-        <w:rPr>
-          <w:rFonts w:ascii="Arial" w:hAnsi="Arial" w:cs="Arial"/>
-          <w:color w:val="000000"/>
-          <w:sz w:val="22"/>
-          <w:szCs w:val="22"/>
-        </w:rPr>
-        <w:t>row</w:t>
-      </w:r>
-      <w:proofErr w:type="gramEnd"/>
+        <w:t>Perhaps we could find the original data source to replace, or omit that row</w:t>
+      </w:r>
     </w:p>
     <w:p>
       <w:pPr>
@@ -2002,37 +1687,15 @@
           <w:szCs w:val="22"/>
         </w:rPr>
       </w:pPr>
-      <w:proofErr w:type="spellStart"/>
-      <w:r>
-        <w:rPr>
-          <w:rFonts w:ascii="Arial" w:hAnsi="Arial" w:cs="Arial"/>
-          <w:color w:val="000000"/>
-          <w:sz w:val="22"/>
-          <w:szCs w:val="22"/>
-        </w:rPr>
-        <w:t>Price_and_demand</w:t>
-      </w:r>
-      <w:proofErr w:type="spellEnd"/>
-      <w:r>
-        <w:rPr>
-          <w:rFonts w:ascii="Arial" w:hAnsi="Arial" w:cs="Arial"/>
-          <w:color w:val="000000"/>
-          <w:sz w:val="22"/>
-          <w:szCs w:val="22"/>
-        </w:rPr>
-        <w:t xml:space="preserve"> appears to be </w:t>
-      </w:r>
-      <w:proofErr w:type="gramStart"/>
-      <w:r>
-        <w:rPr>
-          <w:rFonts w:ascii="Arial" w:hAnsi="Arial" w:cs="Arial"/>
-          <w:color w:val="000000"/>
-          <w:sz w:val="22"/>
-          <w:szCs w:val="22"/>
-        </w:rPr>
-        <w:t>consistent</w:t>
-      </w:r>
-      <w:proofErr w:type="gramEnd"/>
+      <w:r>
+        <w:rPr>
+          <w:rFonts w:ascii="Arial" w:hAnsi="Arial" w:cs="Arial"/>
+          <w:color w:val="000000"/>
+          <w:sz w:val="22"/>
+          <w:szCs w:val="22"/>
+        </w:rPr>
+        <w:t>Price_and_demand appears to be consistent</w:t>
+      </w:r>
     </w:p>
     <w:p>
       <w:pPr>
@@ -2056,19 +1719,8 @@
           <w:sz w:val="22"/>
           <w:szCs w:val="22"/>
         </w:rPr>
-        <w:t xml:space="preserve">Weather is not </w:t>
-      </w:r>
-      <w:proofErr w:type="gramStart"/>
-      <w:r>
-        <w:rPr>
-          <w:rFonts w:ascii="Arial" w:hAnsi="Arial" w:cs="Arial"/>
-          <w:color w:val="000000"/>
-          <w:sz w:val="22"/>
-          <w:szCs w:val="22"/>
-        </w:rPr>
-        <w:t>consistent</w:t>
-      </w:r>
-      <w:proofErr w:type="gramEnd"/>
+        <w:t>Weather is not consistent</w:t>
+      </w:r>
     </w:p>
     <w:p>
       <w:pPr>
@@ -2117,19 +1769,8 @@
           <w:sz w:val="22"/>
           <w:szCs w:val="22"/>
         </w:rPr>
-        <w:t>Can possibly replace with 0’</w:t>
-      </w:r>
-      <w:proofErr w:type="gramStart"/>
-      <w:r>
-        <w:rPr>
-          <w:rFonts w:ascii="Arial" w:hAnsi="Arial" w:cs="Arial"/>
-          <w:color w:val="000000"/>
-          <w:sz w:val="22"/>
-          <w:szCs w:val="22"/>
-        </w:rPr>
-        <w:t>s</w:t>
-      </w:r>
-      <w:proofErr w:type="gramEnd"/>
+        <w:t>Can possibly replace with 0’s</w:t>
+      </w:r>
     </w:p>
     <w:p>
       <w:pPr>
@@ -2207,25 +1848,14 @@
           <w:szCs w:val="22"/>
         </w:rPr>
       </w:pPr>
-      <w:proofErr w:type="spellStart"/>
-      <w:r>
-        <w:rPr>
-          <w:rFonts w:ascii="Arial" w:hAnsi="Arial" w:cs="Arial"/>
-          <w:color w:val="000000"/>
-          <w:sz w:val="22"/>
-          <w:szCs w:val="22"/>
-        </w:rPr>
-        <w:t>Price_and_demand</w:t>
-      </w:r>
-      <w:proofErr w:type="spellEnd"/>
-      <w:r>
-        <w:rPr>
-          <w:rFonts w:ascii="Arial" w:hAnsi="Arial" w:cs="Arial"/>
-          <w:color w:val="000000"/>
-          <w:sz w:val="22"/>
-          <w:szCs w:val="22"/>
-        </w:rPr>
-        <w:t xml:space="preserve"> appears to be updated within 24 hours of release if there are any changes (need source – AEMO)</w:t>
+      <w:r>
+        <w:rPr>
+          <w:rFonts w:ascii="Arial" w:hAnsi="Arial" w:cs="Arial"/>
+          <w:color w:val="000000"/>
+          <w:sz w:val="22"/>
+          <w:szCs w:val="22"/>
+        </w:rPr>
+        <w:t>Price_and_demand appears to be updated within 24 hours of release if there are any changes (need source – AEMO)</w:t>
       </w:r>
     </w:p>
     <w:p>
@@ -2250,19 +1880,8 @@
           <w:sz w:val="22"/>
           <w:szCs w:val="22"/>
         </w:rPr>
-        <w:t xml:space="preserve">Weather – unsure if this has been </w:t>
-      </w:r>
-      <w:proofErr w:type="gramStart"/>
-      <w:r>
-        <w:rPr>
-          <w:rFonts w:ascii="Arial" w:hAnsi="Arial" w:cs="Arial"/>
-          <w:color w:val="000000"/>
-          <w:sz w:val="22"/>
-          <w:szCs w:val="22"/>
-        </w:rPr>
-        <w:t>updated</w:t>
-      </w:r>
-      <w:proofErr w:type="gramEnd"/>
+        <w:t>Weather – unsure if this has been updated</w:t>
+      </w:r>
     </w:p>
     <w:p>
       <w:pPr>
@@ -2332,37 +1951,15 @@
           <w:szCs w:val="22"/>
         </w:rPr>
       </w:pPr>
-      <w:proofErr w:type="spellStart"/>
-      <w:r>
-        <w:rPr>
-          <w:rFonts w:ascii="Arial" w:hAnsi="Arial" w:cs="Arial"/>
-          <w:color w:val="000000"/>
-          <w:sz w:val="22"/>
-          <w:szCs w:val="22"/>
-        </w:rPr>
-        <w:t>Price_and_demand</w:t>
-      </w:r>
-      <w:proofErr w:type="spellEnd"/>
-      <w:r>
-        <w:rPr>
-          <w:rFonts w:ascii="Arial" w:hAnsi="Arial" w:cs="Arial"/>
-          <w:color w:val="000000"/>
-          <w:sz w:val="22"/>
-          <w:szCs w:val="22"/>
-        </w:rPr>
-        <w:t xml:space="preserve"> appears to be realistic, although expert knowledge is needed to </w:t>
-      </w:r>
-      <w:proofErr w:type="gramStart"/>
-      <w:r>
-        <w:rPr>
-          <w:rFonts w:ascii="Arial" w:hAnsi="Arial" w:cs="Arial"/>
-          <w:color w:val="000000"/>
-          <w:sz w:val="22"/>
-          <w:szCs w:val="22"/>
-        </w:rPr>
-        <w:t>verify</w:t>
-      </w:r>
-      <w:proofErr w:type="gramEnd"/>
+      <w:r>
+        <w:rPr>
+          <w:rFonts w:ascii="Arial" w:hAnsi="Arial" w:cs="Arial"/>
+          <w:color w:val="000000"/>
+          <w:sz w:val="22"/>
+          <w:szCs w:val="22"/>
+        </w:rPr>
+        <w:t>Price_and_demand appears to be realistic, although expert knowledge is needed to verify</w:t>
+      </w:r>
     </w:p>
     <w:p>
       <w:pPr>
@@ -2386,27 +1983,7 @@
           <w:sz w:val="22"/>
           <w:szCs w:val="22"/>
         </w:rPr>
-        <w:t xml:space="preserve">Weather appears to be realistic, although expert knowledge is needed to verify (relating to air </w:t>
-      </w:r>
-      <w:proofErr w:type="gramStart"/>
-      <w:r>
-        <w:rPr>
-          <w:rFonts w:ascii="Arial" w:hAnsi="Arial" w:cs="Arial"/>
-          <w:color w:val="000000"/>
-          <w:sz w:val="22"/>
-          <w:szCs w:val="22"/>
-        </w:rPr>
-        <w:t>pressure .etc</w:t>
-      </w:r>
-      <w:proofErr w:type="gramEnd"/>
-      <w:r>
-        <w:rPr>
-          <w:rFonts w:ascii="Arial" w:hAnsi="Arial" w:cs="Arial"/>
-          <w:color w:val="000000"/>
-          <w:sz w:val="22"/>
-          <w:szCs w:val="22"/>
-        </w:rPr>
-        <w:t>)</w:t>
+        <w:t>Weather appears to be realistic, although expert knowledge is needed to verify (relating to air pressure .etc)</w:t>
       </w:r>
     </w:p>
     <w:p>
@@ -2459,19 +2036,9 @@
         </w:numPr>
         <w:spacing w:before="0" w:beforeAutospacing="0" w:after="0" w:afterAutospacing="0"/>
       </w:pPr>
-      <w:proofErr w:type="spellStart"/>
-      <w:r>
-        <w:t>Price_and_demand</w:t>
-      </w:r>
-      <w:proofErr w:type="spellEnd"/>
-      <w:r>
-        <w:t xml:space="preserve"> seems easy to understand when you find the missing </w:t>
-      </w:r>
-      <w:proofErr w:type="gramStart"/>
-      <w:r>
-        <w:t>headers</w:t>
-      </w:r>
-      <w:proofErr w:type="gramEnd"/>
+      <w:r>
+        <w:t>Price_and_demand seems easy to understand when you find the missing headers</w:t>
+      </w:r>
     </w:p>
     <w:p>
       <w:pPr>
@@ -2483,13 +2050,8 @@
         <w:spacing w:before="0" w:beforeAutospacing="0" w:after="0" w:afterAutospacing="0"/>
       </w:pPr>
       <w:r>
-        <w:t xml:space="preserve">Weather appears easy to </w:t>
-      </w:r>
-      <w:proofErr w:type="gramStart"/>
-      <w:r>
-        <w:t>understand</w:t>
-      </w:r>
-      <w:proofErr w:type="gramEnd"/>
+        <w:t>Weather appears easy to understand</w:t>
+      </w:r>
     </w:p>
     <w:p>
       <w:pPr>
@@ -2559,27 +2121,7 @@
           <w:sz w:val="22"/>
           <w:szCs w:val="22"/>
         </w:rPr>
-        <w:t xml:space="preserve"> - likely missing relating to other variables </w:t>
-      </w:r>
-      <w:proofErr w:type="gramStart"/>
-      <w:r>
-        <w:rPr>
-          <w:rFonts w:ascii="Arial" w:hAnsi="Arial" w:cs="Arial"/>
-          <w:color w:val="000000"/>
-          <w:sz w:val="22"/>
-          <w:szCs w:val="22"/>
-        </w:rPr>
-        <w:t>i.e.</w:t>
-      </w:r>
-      <w:proofErr w:type="gramEnd"/>
-      <w:r>
-        <w:rPr>
-          <w:rFonts w:ascii="Arial" w:hAnsi="Arial" w:cs="Arial"/>
-          <w:color w:val="000000"/>
-          <w:sz w:val="22"/>
-          <w:szCs w:val="22"/>
-        </w:rPr>
-        <w:t xml:space="preserve"> a lot of males have missing </w:t>
+        <w:t xml:space="preserve"> - likely missing relating to other variables i.e. a lot of males have missing </w:t>
       </w:r>
     </w:p>
     <w:p>
@@ -2595,19 +2137,8 @@
           <w:sz w:val="22"/>
           <w:szCs w:val="22"/>
         </w:rPr>
-        <w:t xml:space="preserve">weight data, but most females have weight </w:t>
-      </w:r>
-      <w:proofErr w:type="gramStart"/>
-      <w:r>
-        <w:rPr>
-          <w:rFonts w:ascii="Arial" w:hAnsi="Arial" w:cs="Arial"/>
-          <w:color w:val="000000"/>
-          <w:sz w:val="22"/>
-          <w:szCs w:val="22"/>
-        </w:rPr>
-        <w:t>data</w:t>
-      </w:r>
-      <w:proofErr w:type="gramEnd"/>
+        <w:t>weight data, but most females have weight data</w:t>
+      </w:r>
     </w:p>
     <w:p>
       <w:pPr>
@@ -2632,19 +2163,8 @@
           <w:sz w:val="22"/>
           <w:szCs w:val="22"/>
         </w:rPr>
-        <w:t xml:space="preserve"> - i.e. as soon as the data goes into triple digits, there is no </w:t>
-      </w:r>
-      <w:proofErr w:type="gramStart"/>
-      <w:r>
-        <w:rPr>
-          <w:rFonts w:ascii="Arial" w:hAnsi="Arial" w:cs="Arial"/>
-          <w:color w:val="000000"/>
-          <w:sz w:val="22"/>
-          <w:szCs w:val="22"/>
-        </w:rPr>
-        <w:t>data .etc</w:t>
-      </w:r>
-      <w:proofErr w:type="gramEnd"/>
+        <w:t xml:space="preserve"> - i.e. as soon as the data goes into triple digits, there is no data .etc</w:t>
+      </w:r>
     </w:p>
     <w:p>
       <w:pPr>
@@ -2724,27 +2244,7 @@
           <w:sz w:val="22"/>
           <w:szCs w:val="22"/>
         </w:rPr>
-        <w:t xml:space="preserve">-The “9am wind direction” values appear to be missing directly relating to the column “9am wind speed” – when the wind speed is “calm”, there is no value for wind direction. </w:t>
-      </w:r>
-      <w:proofErr w:type="gramStart"/>
-      <w:r>
-        <w:rPr>
-          <w:rFonts w:ascii="Arial" w:hAnsi="Arial" w:cs="Arial"/>
-          <w:color w:val="000000"/>
-          <w:sz w:val="22"/>
-          <w:szCs w:val="22"/>
-        </w:rPr>
-        <w:t>It’s</w:t>
-      </w:r>
-      <w:proofErr w:type="gramEnd"/>
-      <w:r>
-        <w:rPr>
-          <w:rFonts w:ascii="Arial" w:hAnsi="Arial" w:cs="Arial"/>
-          <w:color w:val="000000"/>
-          <w:sz w:val="22"/>
-          <w:szCs w:val="22"/>
-        </w:rPr>
-        <w:t xml:space="preserve"> unclear which value is collected first and therefore which influences the other</w:t>
+        <w:t>-The “9am wind direction” values appear to be missing directly relating to the column “9am wind speed” – when the wind speed is “calm”, there is no value for wind direction. It’s unclear which value is collected first and therefore which influences the other</w:t>
       </w:r>
     </w:p>
     <w:p>
@@ -2884,72 +2384,32 @@
           <w:lang w:eastAsia="en-AU"/>
           <w14:ligatures w14:val="none"/>
         </w:rPr>
-        <w:t>3pm MSL pressure (</w:t>
-      </w:r>
-      <w:proofErr w:type="spellStart"/>
-      <w:r>
-        <w:rPr>
-          <w:rFonts w:ascii="Calibri" w:eastAsia="Times New Roman" w:hAnsi="Calibri" w:cs="Calibri"/>
-          <w:color w:val="000000"/>
-          <w:kern w:val="0"/>
-          <w:lang w:eastAsia="en-AU"/>
-          <w14:ligatures w14:val="none"/>
-        </w:rPr>
-        <w:t>hPa</w:t>
-      </w:r>
-      <w:proofErr w:type="spellEnd"/>
-      <w:r>
-        <w:rPr>
-          <w:rFonts w:ascii="Calibri" w:eastAsia="Times New Roman" w:hAnsi="Calibri" w:cs="Calibri"/>
-          <w:color w:val="000000"/>
-          <w:kern w:val="0"/>
-          <w:lang w:eastAsia="en-AU"/>
-          <w14:ligatures w14:val="none"/>
-        </w:rPr>
-        <w:t>)</w:t>
-      </w:r>
-    </w:p>
-    <w:p>
-      <w:pPr>
-        <w:spacing w:after="0" w:line="240" w:lineRule="auto"/>
-      </w:pPr>
-      <w:r>
-        <w:t xml:space="preserve">Given the non-randomness of the missing data, it seems that the maximum values for the day have not been collected, suggesting that this was very recent data at the time of collection, perhaps the same </w:t>
-      </w:r>
-      <w:proofErr w:type="gramStart"/>
-      <w:r>
-        <w:t>day</w:t>
-      </w:r>
-      <w:proofErr w:type="gramEnd"/>
-      <w:r>
-        <w:t xml:space="preserve"> </w:t>
-      </w:r>
-    </w:p>
-    <w:p>
-      <w:pPr>
-        <w:spacing w:after="0" w:line="240" w:lineRule="auto"/>
-      </w:pPr>
-      <w:r>
-        <w:t xml:space="preserve">Also given the lack of data from 3pm, this suggests that measurements had not been collected / published for the afternoon, which lends credibility to this </w:t>
-      </w:r>
-      <w:proofErr w:type="gramStart"/>
-      <w:r>
-        <w:t>presumption</w:t>
-      </w:r>
-      <w:proofErr w:type="gramEnd"/>
-    </w:p>
-    <w:p>
-      <w:pPr>
-        <w:spacing w:after="0" w:line="240" w:lineRule="auto"/>
-      </w:pPr>
-      <w:r>
-        <w:t xml:space="preserve">The question is then whether or not to impute the data or to choose not to work with that particular </w:t>
-      </w:r>
-      <w:proofErr w:type="gramStart"/>
-      <w:r>
-        <w:t>column</w:t>
-      </w:r>
-      <w:proofErr w:type="gramEnd"/>
+        <w:t>3pm MSL pressure (hPa)</w:t>
+      </w:r>
+    </w:p>
+    <w:p>
+      <w:pPr>
+        <w:spacing w:after="0" w:line="240" w:lineRule="auto"/>
+      </w:pPr>
+      <w:r>
+        <w:t xml:space="preserve">Given the non-randomness of the missing data, it seems that the maximum values for the day have not been collected, suggesting that this was very recent data at the time of collection, perhaps the same day </w:t>
+      </w:r>
+    </w:p>
+    <w:p>
+      <w:pPr>
+        <w:spacing w:after="0" w:line="240" w:lineRule="auto"/>
+      </w:pPr>
+      <w:r>
+        <w:t>Also given the lack of data from 3pm, this suggests that measurements had not been collected / published for the afternoon, which lends credibility to this presumption</w:t>
+      </w:r>
+    </w:p>
+    <w:p>
+      <w:pPr>
+        <w:spacing w:after="0" w:line="240" w:lineRule="auto"/>
+      </w:pPr>
+      <w:r>
+        <w:t>The question is then whether or not to impute the data or to choose not to work with that particular column</w:t>
+      </w:r>
     </w:p>
     <w:p>
       <w:pPr>
@@ -3056,59 +2516,28 @@
       </w:pPr>
       <w:r>
         <w:br/>
-        <w:t xml:space="preserve">We want it to be formattable with weather, so we need to </w:t>
-      </w:r>
-      <w:proofErr w:type="gramStart"/>
-      <w:r>
-        <w:t>convert</w:t>
-      </w:r>
-      <w:proofErr w:type="gramEnd"/>
-    </w:p>
-    <w:p>
-      <w:pPr>
-        <w:spacing w:after="0" w:line="240" w:lineRule="auto"/>
-      </w:pPr>
-    </w:p>
-    <w:p>
-      <w:pPr>
-        <w:spacing w:after="0" w:line="240" w:lineRule="auto"/>
-      </w:pPr>
-    </w:p>
-    <w:p>
-      <w:pPr>
-        <w:spacing w:after="0" w:line="240" w:lineRule="auto"/>
-      </w:pPr>
-    </w:p>
-    <w:p>
-      <w:pPr>
-        <w:spacing w:after="0" w:line="240" w:lineRule="auto"/>
-      </w:pPr>
-    </w:p>
-    <w:p>
-      <w:pPr>
-        <w:spacing w:after="0" w:line="240" w:lineRule="auto"/>
-      </w:pPr>
-      <w:r>
-        <w:t>WEATHER DATA</w:t>
-      </w:r>
-    </w:p>
-    <w:p>
-      <w:pPr>
-        <w:spacing w:after="0" w:line="240" w:lineRule="auto"/>
-      </w:pPr>
-    </w:p>
-    <w:p>
-      <w:pPr>
-        <w:spacing w:after="0" w:line="240" w:lineRule="auto"/>
-      </w:pPr>
-      <w:r>
-        <w:t xml:space="preserve">Need to find missing </w:t>
-      </w:r>
-      <w:proofErr w:type="gramStart"/>
-      <w:r>
-        <w:t>values</w:t>
-      </w:r>
-      <w:proofErr w:type="gramEnd"/>
+        <w:t>We want it to be formattable with weather, so we need to convert</w:t>
+      </w:r>
+    </w:p>
+    <w:p>
+      <w:pPr>
+        <w:spacing w:after="0" w:line="240" w:lineRule="auto"/>
+      </w:pPr>
+    </w:p>
+    <w:p>
+      <w:pPr>
+        <w:spacing w:after="0" w:line="240" w:lineRule="auto"/>
+      </w:pPr>
+    </w:p>
+    <w:p>
+      <w:pPr>
+        <w:spacing w:after="0" w:line="240" w:lineRule="auto"/>
+      </w:pPr>
+    </w:p>
+    <w:p>
+      <w:pPr>
+        <w:spacing w:after="0" w:line="240" w:lineRule="auto"/>
+      </w:pPr>
     </w:p>
     <w:p>
       <w:pPr>
@@ -3123,84 +2552,25 @@
           <w:b/>
           <w:bCs/>
         </w:rPr>
-        <w:t>-Check the original dataset for them</w:t>
-      </w:r>
-    </w:p>
-    <w:p>
-      <w:pPr>
-        <w:spacing w:after="0" w:line="240" w:lineRule="auto"/>
-      </w:pPr>
-    </w:p>
-    <w:p>
-      <w:pPr>
-        <w:spacing w:after="0" w:line="240" w:lineRule="auto"/>
-      </w:pPr>
-    </w:p>
-    <w:p>
-      <w:pPr>
-        <w:spacing w:after="0" w:line="240" w:lineRule="auto"/>
-      </w:pPr>
-    </w:p>
-    <w:p>
-      <w:pPr>
-        <w:spacing w:after="0" w:line="240" w:lineRule="auto"/>
-      </w:pPr>
-    </w:p>
-    <w:p>
-      <w:pPr>
-        <w:spacing w:after="0" w:line="240" w:lineRule="auto"/>
-      </w:pPr>
-    </w:p>
-    <w:p>
-      <w:pPr>
-        <w:spacing w:after="0" w:line="240" w:lineRule="auto"/>
-      </w:pPr>
-    </w:p>
-    <w:p>
-      <w:pPr>
-        <w:spacing w:after="0" w:line="240" w:lineRule="auto"/>
-      </w:pPr>
-    </w:p>
-    <w:p>
-      <w:pPr>
-        <w:spacing w:after="0" w:line="240" w:lineRule="auto"/>
-      </w:pPr>
-    </w:p>
-    <w:p>
-      <w:pPr>
-        <w:pStyle w:val="Heading1"/>
-      </w:pPr>
-      <w:r>
-        <w:t>GET STARTED ON DATA DESCRIPTION</w:t>
-      </w:r>
-    </w:p>
-    <w:p>
-      <w:r>
-        <w:t xml:space="preserve">Create a </w:t>
-      </w:r>
-      <w:proofErr w:type="spellStart"/>
-      <w:r>
-        <w:t>Jupyter</w:t>
-      </w:r>
-      <w:proofErr w:type="spellEnd"/>
-      <w:r>
-        <w:t xml:space="preserve"> Notebook file </w:t>
-      </w:r>
-      <w:r>
-        <w:t>–</w:t>
-      </w:r>
-      <w:r>
-        <w:t xml:space="preserve"> </w:t>
-      </w:r>
-      <w:proofErr w:type="gramStart"/>
-      <w:r>
-        <w:t>report</w:t>
-      </w:r>
-      <w:proofErr w:type="gramEnd"/>
-    </w:p>
-    <w:p/>
-    <w:p>
-      <w:pPr>
+        <w:t>WEATHER DATA</w:t>
+      </w:r>
+    </w:p>
+    <w:p>
+      <w:pPr>
+        <w:spacing w:after="0" w:line="240" w:lineRule="auto"/>
+      </w:pPr>
+    </w:p>
+    <w:p>
+      <w:pPr>
+        <w:spacing w:after="0" w:line="240" w:lineRule="auto"/>
+      </w:pPr>
+      <w:r>
+        <w:t>Need to find missing values</w:t>
+      </w:r>
+    </w:p>
+    <w:p>
+      <w:pPr>
+        <w:spacing w:after="0" w:line="240" w:lineRule="auto"/>
         <w:rPr>
           <w:b/>
           <w:bCs/>
@@ -3211,17 +2581,91 @@
           <w:b/>
           <w:bCs/>
         </w:rPr>
-        <w:t xml:space="preserve">Go through the lecture </w:t>
-      </w:r>
-      <w:proofErr w:type="gramStart"/>
-      <w:r>
+        <w:t>-Check the original dataset for them</w:t>
+      </w:r>
+    </w:p>
+    <w:p>
+      <w:pPr>
+        <w:spacing w:after="0" w:line="240" w:lineRule="auto"/>
+      </w:pPr>
+    </w:p>
+    <w:p>
+      <w:pPr>
+        <w:spacing w:after="0" w:line="240" w:lineRule="auto"/>
+      </w:pPr>
+      <w:r>
+        <w:t>What other columns should I drop?</w:t>
+      </w:r>
+    </w:p>
+    <w:p>
+      <w:pPr>
+        <w:spacing w:after="0" w:line="240" w:lineRule="auto"/>
+      </w:pPr>
+    </w:p>
+    <w:p>
+      <w:pPr>
+        <w:spacing w:after="0" w:line="240" w:lineRule="auto"/>
+      </w:pPr>
+    </w:p>
+    <w:p>
+      <w:pPr>
+        <w:spacing w:after="0" w:line="240" w:lineRule="auto"/>
+      </w:pPr>
+    </w:p>
+    <w:p>
+      <w:pPr>
+        <w:spacing w:after="0" w:line="240" w:lineRule="auto"/>
+      </w:pPr>
+    </w:p>
+    <w:p>
+      <w:pPr>
+        <w:spacing w:after="0" w:line="240" w:lineRule="auto"/>
+      </w:pPr>
+    </w:p>
+    <w:p>
+      <w:pPr>
+        <w:spacing w:after="0" w:line="240" w:lineRule="auto"/>
+      </w:pPr>
+    </w:p>
+    <w:p>
+      <w:pPr>
+        <w:spacing w:after="0" w:line="240" w:lineRule="auto"/>
+      </w:pPr>
+    </w:p>
+    <w:p>
+      <w:pPr>
+        <w:pStyle w:val="Heading1"/>
+      </w:pPr>
+      <w:r>
+        <w:t>GET STARTED ON DATA DESCRIPTION</w:t>
+      </w:r>
+    </w:p>
+    <w:p>
+      <w:r>
+        <w:t xml:space="preserve">Create a Jupyter Notebook file </w:t>
+      </w:r>
+      <w:r>
+        <w:t>–</w:t>
+      </w:r>
+      <w:r>
+        <w:t xml:space="preserve"> report</w:t>
+      </w:r>
+    </w:p>
+    <w:p/>
+    <w:p>
+      <w:pPr>
         <w:rPr>
           <w:b/>
           <w:bCs/>
         </w:rPr>
-        <w:t>first</w:t>
-      </w:r>
-      <w:proofErr w:type="gramEnd"/>
+      </w:pPr>
+      <w:r>
+        <w:rPr>
+          <w:b/>
+          <w:bCs/>
+        </w:rPr>
+        <w:t>Go through the lecture first</w:t>
+      </w:r>
     </w:p>
     <w:p/>
     <w:p>
@@ -3239,13 +2683,8 @@
     <w:p/>
     <w:p>
       <w:r>
-        <w:t xml:space="preserve">Open the lecture that has step-by-step - </w:t>
-      </w:r>
-      <w:proofErr w:type="gramStart"/>
-      <w:r>
-        <w:t>workshop</w:t>
-      </w:r>
-      <w:proofErr w:type="gramEnd"/>
+        <w:t>Open the lecture that has step-by-step - workshop</w:t>
+      </w:r>
     </w:p>
     <w:p>
       <w:pPr>
@@ -3396,7 +2835,6 @@
         <w:pStyle w:val="NormalWeb"/>
         <w:spacing w:before="0" w:beforeAutospacing="0" w:after="0" w:afterAutospacing="0"/>
       </w:pPr>
-      <w:proofErr w:type="gramStart"/>
       <w:r>
         <w:rPr>
           <w:rFonts w:ascii="Arial" w:hAnsi="Arial" w:cs="Arial"/>
@@ -3406,25 +2844,19 @@
         </w:rPr>
         <w:t>Talend .etc</w:t>
       </w:r>
-      <w:proofErr w:type="gramEnd"/>
-    </w:p>
-    <w:p>
-      <w:pPr>
-        <w:spacing w:after="0" w:line="240" w:lineRule="auto"/>
-      </w:pPr>
-    </w:p>
-    <w:p>
-      <w:pPr>
-        <w:spacing w:after="0" w:line="240" w:lineRule="auto"/>
-      </w:pPr>
-      <w:r>
-        <w:t xml:space="preserve">Go have a look at the last team’s </w:t>
-      </w:r>
-      <w:proofErr w:type="gramStart"/>
-      <w:r>
-        <w:t>report</w:t>
-      </w:r>
-      <w:proofErr w:type="gramEnd"/>
+    </w:p>
+    <w:p>
+      <w:pPr>
+        <w:spacing w:after="0" w:line="240" w:lineRule="auto"/>
+      </w:pPr>
+    </w:p>
+    <w:p>
+      <w:pPr>
+        <w:spacing w:after="0" w:line="240" w:lineRule="auto"/>
+      </w:pPr>
+      <w:r>
+        <w:t>Go have a look at the last team’s report</w:t>
+      </w:r>
     </w:p>
     <w:p>
       <w:pPr>
@@ -3503,19 +2935,8 @@
           <w:sz w:val="22"/>
           <w:szCs w:val="22"/>
         </w:rPr>
-        <w:t xml:space="preserve">Join data </w:t>
-      </w:r>
-      <w:proofErr w:type="gramStart"/>
-      <w:r>
-        <w:rPr>
-          <w:rFonts w:ascii="Arial" w:hAnsi="Arial" w:cs="Arial"/>
-          <w:color w:val="000000"/>
-          <w:sz w:val="22"/>
-          <w:szCs w:val="22"/>
-        </w:rPr>
-        <w:t>together</w:t>
-      </w:r>
-      <w:proofErr w:type="gramEnd"/>
+        <w:t>Join data together</w:t>
+      </w:r>
     </w:p>
     <w:p>
       <w:pPr>
@@ -3544,45 +2965,23 @@
           <w:sz w:val="22"/>
           <w:szCs w:val="22"/>
         </w:rPr>
-        <w:t xml:space="preserve">No one technique is the one - depends on the </w:t>
-      </w:r>
-      <w:proofErr w:type="gramStart"/>
-      <w:r>
-        <w:rPr>
-          <w:rFonts w:ascii="Arial" w:hAnsi="Arial" w:cs="Arial"/>
-          <w:color w:val="000000"/>
-          <w:sz w:val="22"/>
-          <w:szCs w:val="22"/>
-        </w:rPr>
-        <w:t>situation</w:t>
-      </w:r>
-      <w:proofErr w:type="gramEnd"/>
-    </w:p>
-    <w:p>
-      <w:pPr>
-        <w:pStyle w:val="NormalWeb"/>
-        <w:spacing w:before="0" w:beforeAutospacing="0" w:after="0" w:afterAutospacing="0"/>
-      </w:pPr>
-      <w:r>
-        <w:rPr>
-          <w:rFonts w:ascii="Arial" w:hAnsi="Arial" w:cs="Arial"/>
-          <w:color w:val="000000"/>
-          <w:sz w:val="22"/>
-          <w:szCs w:val="22"/>
-        </w:rPr>
-        <w:t xml:space="preserve">Learn more about cleaning on your </w:t>
-      </w:r>
-      <w:proofErr w:type="gramStart"/>
-      <w:r>
-        <w:rPr>
-          <w:rFonts w:ascii="Arial" w:hAnsi="Arial" w:cs="Arial"/>
-          <w:color w:val="000000"/>
-          <w:sz w:val="22"/>
-          <w:szCs w:val="22"/>
-        </w:rPr>
-        <w:t>own</w:t>
-      </w:r>
-      <w:proofErr w:type="gramEnd"/>
+        <w:t>No one technique is the one - depends on the situation</w:t>
+      </w:r>
+    </w:p>
+    <w:p>
+      <w:pPr>
+        <w:pStyle w:val="NormalWeb"/>
+        <w:spacing w:before="0" w:beforeAutospacing="0" w:after="0" w:afterAutospacing="0"/>
+      </w:pPr>
+      <w:r>
+        <w:rPr>
+          <w:rFonts w:ascii="Arial" w:hAnsi="Arial" w:cs="Arial"/>
+          <w:color w:val="000000"/>
+          <w:sz w:val="22"/>
+          <w:szCs w:val="22"/>
+        </w:rPr>
+        <w:t>Learn more about cleaning on your own</w:t>
+      </w:r>
     </w:p>
     <w:p>
       <w:pPr>
@@ -3598,7 +2997,6 @@
         </w:rPr>
         <w:t xml:space="preserve">Practice a lot of this with your team members and </w:t>
       </w:r>
-      <w:proofErr w:type="gramStart"/>
       <w:r>
         <w:rPr>
           <w:rFonts w:ascii="Arial" w:hAnsi="Arial" w:cs="Arial"/>
@@ -3610,7 +3008,6 @@
         </w:rPr>
         <w:t>Google</w:t>
       </w:r>
-      <w:proofErr w:type="gramEnd"/>
     </w:p>
     <w:p>
       <w:pPr>
@@ -3638,73 +3035,38 @@
           <w:sz w:val="22"/>
           <w:szCs w:val="22"/>
         </w:rPr>
-        <w:t xml:space="preserve">Go from raw data to </w:t>
-      </w:r>
-      <w:proofErr w:type="spellStart"/>
-      <w:proofErr w:type="gramStart"/>
-      <w:r>
-        <w:rPr>
-          <w:rFonts w:ascii="Arial" w:hAnsi="Arial" w:cs="Arial"/>
-          <w:color w:val="000000"/>
-          <w:sz w:val="22"/>
-          <w:szCs w:val="22"/>
-        </w:rPr>
-        <w:t>dataframe</w:t>
-      </w:r>
-      <w:proofErr w:type="spellEnd"/>
-      <w:proofErr w:type="gramEnd"/>
-    </w:p>
-    <w:p>
-      <w:pPr>
-        <w:pStyle w:val="NormalWeb"/>
-        <w:spacing w:before="0" w:beforeAutospacing="0" w:after="0" w:afterAutospacing="0"/>
-      </w:pPr>
-      <w:r>
-        <w:rPr>
-          <w:rFonts w:ascii="Arial" w:hAnsi="Arial" w:cs="Arial"/>
-          <w:color w:val="000000"/>
-          <w:sz w:val="22"/>
-          <w:szCs w:val="22"/>
-        </w:rPr>
-        <w:t xml:space="preserve">Use Google for data </w:t>
-      </w:r>
-      <w:proofErr w:type="gramStart"/>
-      <w:r>
-        <w:rPr>
-          <w:rFonts w:ascii="Arial" w:hAnsi="Arial" w:cs="Arial"/>
-          <w:color w:val="000000"/>
-          <w:sz w:val="22"/>
-          <w:szCs w:val="22"/>
-        </w:rPr>
-        <w:t>cleaning</w:t>
-      </w:r>
-      <w:proofErr w:type="gramEnd"/>
-    </w:p>
-    <w:p>
-      <w:pPr>
-        <w:pStyle w:val="NormalWeb"/>
-        <w:spacing w:before="0" w:beforeAutospacing="0" w:after="0" w:afterAutospacing="0"/>
-      </w:pPr>
-      <w:r>
-        <w:rPr>
-          <w:rFonts w:ascii="Arial" w:hAnsi="Arial" w:cs="Arial"/>
-          <w:color w:val="000000"/>
-          <w:sz w:val="22"/>
-          <w:szCs w:val="22"/>
-        </w:rPr>
-        <w:t xml:space="preserve">Majority of the marks will be placed on step 03 and step </w:t>
-      </w:r>
-      <w:proofErr w:type="gramStart"/>
-      <w:r>
-        <w:rPr>
-          <w:rFonts w:ascii="Arial" w:hAnsi="Arial" w:cs="Arial"/>
-          <w:color w:val="000000"/>
-          <w:sz w:val="22"/>
-          <w:szCs w:val="22"/>
-        </w:rPr>
-        <w:t>04</w:t>
-      </w:r>
-      <w:proofErr w:type="gramEnd"/>
+        <w:t>Go from raw data to dataframe</w:t>
+      </w:r>
+    </w:p>
+    <w:p>
+      <w:pPr>
+        <w:pStyle w:val="NormalWeb"/>
+        <w:spacing w:before="0" w:beforeAutospacing="0" w:after="0" w:afterAutospacing="0"/>
+      </w:pPr>
+      <w:r>
+        <w:rPr>
+          <w:rFonts w:ascii="Arial" w:hAnsi="Arial" w:cs="Arial"/>
+          <w:color w:val="000000"/>
+          <w:sz w:val="22"/>
+          <w:szCs w:val="22"/>
+        </w:rPr>
+        <w:t>Use Google for data cleaning</w:t>
+      </w:r>
+    </w:p>
+    <w:p>
+      <w:pPr>
+        <w:pStyle w:val="NormalWeb"/>
+        <w:spacing w:before="0" w:beforeAutospacing="0" w:after="0" w:afterAutospacing="0"/>
+      </w:pPr>
+      <w:r>
+        <w:rPr>
+          <w:rFonts w:ascii="Arial" w:hAnsi="Arial" w:cs="Arial"/>
+          <w:color w:val="000000"/>
+          <w:sz w:val="22"/>
+          <w:szCs w:val="22"/>
+        </w:rPr>
+        <w:t>Majority of the marks will be placed on step 03 and step 04</w:t>
+      </w:r>
     </w:p>
     <w:p>
       <w:pPr>
@@ -3743,15 +3105,7 @@
       </w:pPr>
       <w:r>
         <w:br/>
-        <w:t xml:space="preserve">Get </w:t>
-      </w:r>
-      <w:proofErr w:type="spellStart"/>
-      <w:r>
-        <w:t>SKLearn</w:t>
-      </w:r>
-      <w:proofErr w:type="spellEnd"/>
-      <w:r>
-        <w:t>?</w:t>
+        <w:t>Get SKLearn?</w:t>
       </w:r>
     </w:p>
     <w:p>
@@ -3803,48 +3157,14 @@
         </w:rPr>
         <w:t>th</w:t>
       </w:r>
-      <w:proofErr w:type="gramStart"/>
-      <w:r>
-        <w:t xml:space="preserve"> 2023</w:t>
-      </w:r>
-      <w:proofErr w:type="gramEnd"/>
-      <w:r>
-        <w:t xml:space="preserve">? Given the weather varies a lot, it might be more accurate to simply remove that datapoint, given that most likely the variables we want (max </w:t>
-      </w:r>
-      <w:proofErr w:type="gramStart"/>
-      <w:r>
-        <w:t>temp .etc</w:t>
-      </w:r>
-      <w:proofErr w:type="gramEnd"/>
-      <w:r>
-        <w:t>) are not available (max temp).</w:t>
-      </w:r>
-    </w:p>
-    <w:p>
-      <w:r>
-        <w:t xml:space="preserve">Very likely the RRP col in the </w:t>
-      </w:r>
-      <w:proofErr w:type="spellStart"/>
-      <w:r>
-        <w:t>price_and_demand</w:t>
-      </w:r>
-      <w:proofErr w:type="spellEnd"/>
-      <w:r>
-        <w:t xml:space="preserve"> won’t matter, and that TOTALDEMAND will be the only col that matters, as the previous group’s </w:t>
-      </w:r>
-      <w:proofErr w:type="spellStart"/>
-      <w:r>
-        <w:t>assingment’s</w:t>
-      </w:r>
-      <w:proofErr w:type="spellEnd"/>
-      <w:r>
-        <w:t xml:space="preserve"> price_and_demand.csv didn’t have an RRP col at </w:t>
-      </w:r>
-      <w:proofErr w:type="gramStart"/>
-      <w:r>
-        <w:t>all</w:t>
-      </w:r>
-      <w:proofErr w:type="gramEnd"/>
+      <w:r>
+        <w:t xml:space="preserve"> 2023? Given the weather varies a lot, it might be more accurate to simply remove that datapoint, given that most likely the variables we want (max temp .etc) are not available (max temp).</w:t>
+      </w:r>
+    </w:p>
+    <w:p>
+      <w:r>
+        <w:t>Very likely the RRP col in the price_and_demand won’t matter, and that TOTALDEMAND will be the only col that matters, as the previous group’s assingment’s price_and_demand.csv didn’t have an RRP col at all</w:t>
+      </w:r>
     </w:p>
     <w:sectPr>
       <w:pgSz w:w="11906" w:h="16838"/>

</xml_diff>